<commit_message>
Updating for more thermal cases
</commit_message>
<xml_diff>
--- a/Sample Files/Table_Template.docx
+++ b/Sample Files/Table_Template.docx
@@ -1,6 +1,6 @@
 
 <file path=word/document.xml><?xml version="1.0" encoding="utf-8"?>
-<w:document xmlns:wpc="http://schemas.microsoft.com/office/word/2010/wordprocessingCanvas" xmlns:cx="http://schemas.microsoft.com/office/drawing/2014/chartex" xmlns:cx1="http://schemas.microsoft.com/office/drawing/2015/9/8/chartex" xmlns:cx2="http://schemas.microsoft.com/office/drawing/2015/10/21/chartex" xmlns:cx3="http://schemas.microsoft.com/office/drawing/2016/5/9/chartex" xmlns:cx4="http://schemas.microsoft.com/office/drawing/2016/5/10/chartex" xmlns:cx5="http://schemas.microsoft.com/office/drawing/2016/5/11/chartex" xmlns:cx6="http://schemas.microsoft.com/office/drawing/2016/5/12/chartex" xmlns:cx7="http://schemas.microsoft.com/office/drawing/2016/5/13/chartex" xmlns:cx8="http://schemas.microsoft.com/office/drawing/2016/5/14/chartex" xmlns:mc="http://schemas.openxmlformats.org/markup-compatibility/2006" xmlns:aink="http://schemas.microsoft.com/office/drawing/2016/ink" xmlns:am3d="http://schemas.microsoft.com/office/drawing/2017/model3d" xmlns:o="urn:schemas-microsoft-com:office:office" xmlns:oel="http://schemas.microsoft.com/office/2019/extlst" xmlns:r="http://schemas.openxmlformats.org/officeDocument/2006/relationships" xmlns:m="http://schemas.openxmlformats.org/officeDocument/2006/math" xmlns:v="urn:schemas-microsoft-com:vml" xmlns:wp14="http://schemas.microsoft.com/office/word/2010/wordprocessingDrawing" xmlns:wp="http://schemas.openxmlformats.org/drawingml/2006/wordprocessingDrawing" xmlns:w10="urn:schemas-microsoft-com:office:word" xmlns:w="http://schemas.openxmlformats.org/wordprocessingml/2006/main" xmlns:w14="http://schemas.microsoft.com/office/word/2010/wordml" xmlns:w15="http://schemas.microsoft.com/office/word/2012/wordml" xmlns:w16cex="http://schemas.microsoft.com/office/word/2018/wordml/cex" xmlns:w16cid="http://schemas.microsoft.com/office/word/2016/wordml/cid" xmlns:w16="http://schemas.microsoft.com/office/word/2018/wordml" xmlns:w16du="http://schemas.microsoft.com/office/word/2023/wordml/word16du" xmlns:w16sdtdh="http://schemas.microsoft.com/office/word/2020/wordml/sdtdatahash" xmlns:w16se="http://schemas.microsoft.com/office/word/2015/wordml/symex" xmlns:wpg="http://schemas.microsoft.com/office/word/2010/wordprocessingGroup" xmlns:wpi="http://schemas.microsoft.com/office/word/2010/wordprocessingInk" xmlns:wne="http://schemas.microsoft.com/office/word/2006/wordml" xmlns:wps="http://schemas.microsoft.com/office/word/2010/wordprocessingShape" mc:Ignorable="w14 w15 w16se w16cid w16 w16cex w16sdtdh w16du wp14">
+<w:document xmlns:wpc="http://schemas.microsoft.com/office/word/2010/wordprocessingCanvas" xmlns:cx="http://schemas.microsoft.com/office/drawing/2014/chartex" xmlns:cx1="http://schemas.microsoft.com/office/drawing/2015/9/8/chartex" xmlns:cx2="http://schemas.microsoft.com/office/drawing/2015/10/21/chartex" xmlns:cx3="http://schemas.microsoft.com/office/drawing/2016/5/9/chartex" xmlns:cx4="http://schemas.microsoft.com/office/drawing/2016/5/10/chartex" xmlns:cx5="http://schemas.microsoft.com/office/drawing/2016/5/11/chartex" xmlns:cx6="http://schemas.microsoft.com/office/drawing/2016/5/12/chartex" xmlns:cx7="http://schemas.microsoft.com/office/drawing/2016/5/13/chartex" xmlns:cx8="http://schemas.microsoft.com/office/drawing/2016/5/14/chartex" xmlns:mc="http://schemas.openxmlformats.org/markup-compatibility/2006" xmlns:aink="http://schemas.microsoft.com/office/drawing/2016/ink" xmlns:am3d="http://schemas.microsoft.com/office/drawing/2017/model3d" xmlns:o="urn:schemas-microsoft-com:office:office" xmlns:oel="http://schemas.microsoft.com/office/2019/extlst" xmlns:r="http://schemas.openxmlformats.org/officeDocument/2006/relationships" xmlns:m="http://schemas.openxmlformats.org/officeDocument/2006/math" xmlns:v="urn:schemas-microsoft-com:vml" xmlns:wp14="http://schemas.microsoft.com/office/word/2010/wordprocessingDrawing" xmlns:wp="http://schemas.openxmlformats.org/drawingml/2006/wordprocessingDrawing" xmlns:w10="urn:schemas-microsoft-com:office:word" xmlns:w="http://schemas.openxmlformats.org/wordprocessingml/2006/main" xmlns:w14="http://schemas.microsoft.com/office/word/2010/wordml" xmlns:w15="http://schemas.microsoft.com/office/word/2012/wordml" xmlns:w16cex="http://schemas.microsoft.com/office/word/2018/wordml/cex" xmlns:w16cid="http://schemas.microsoft.com/office/word/2016/wordml/cid" xmlns:w16="http://schemas.microsoft.com/office/word/2018/wordml" xmlns:w16du="http://schemas.microsoft.com/office/word/2023/wordml/word16du" xmlns:w16sdtdh="http://schemas.microsoft.com/office/word/2020/wordml/sdtdatahash" xmlns:w16sdtfl="http://schemas.microsoft.com/office/word/2024/wordml/sdtformatlock" xmlns:w16se="http://schemas.microsoft.com/office/word/2015/wordml/symex" xmlns:wpg="http://schemas.microsoft.com/office/word/2010/wordprocessingGroup" xmlns:wpi="http://schemas.microsoft.com/office/word/2010/wordprocessingInk" xmlns:wne="http://schemas.microsoft.com/office/word/2006/wordml" xmlns:wps="http://schemas.microsoft.com/office/word/2010/wordprocessingShape" mc:Ignorable="w14 w15 w16se w16cid w16 w16cex w16sdtdh w16sdtfl w16du wp14">
   <w:body>
     <w:p>
       <w:pPr>
@@ -54840,6 +54840,2967 @@
           </w:p>
         </w:tc>
       </w:tr>
+      <w:tr>
+        <w:tc>
+          <w:tcPr>
+            <w:tcW w:w="725" w:type="dxa"/>
+            <w:vMerge w:val="restart"/>
+          </w:tcPr>
+          <w:p>
+            <w:pPr>
+              <w:pStyle w:val="ListParagraph"/>
+              <w:ind w:left="0"/>
+              <w:jc w:val="center"/>
+              <w:rPr>
+                <w:sz w:val="20"/>
+                <w:szCs w:val="20"/>
+              </w:rPr>
+            </w:pPr>
+          </w:p>
+        </w:tc>
+        <w:tc>
+          <w:tcPr>
+            <w:tcW w:w="1890" w:type="dxa"/>
+            <w:vMerge w:val="restart"/>
+          </w:tcPr>
+          <w:p>
+            <w:pPr>
+              <w:pStyle w:val="ListParagraph"/>
+              <w:ind w:left="0"/>
+              <w:jc w:val="center"/>
+              <w:rPr>
+                <w:sz w:val="20"/>
+                <w:szCs w:val="20"/>
+              </w:rPr>
+            </w:pPr>
+          </w:p>
+        </w:tc>
+        <w:tc>
+          <w:tcPr>
+            <w:tcW w:w="540" w:type="dxa"/>
+            <w:vAlign w:val="center"/>
+          </w:tcPr>
+          <w:p>
+            <w:pPr>
+              <w:pStyle w:val="ListParagraph"/>
+              <w:ind w:left="0"/>
+              <w:jc w:val="center"/>
+              <w:rPr>
+                <w:sz w:val="20"/>
+                <w:szCs w:val="20"/>
+              </w:rPr>
+            </w:pPr>
+            <w:r>
+              <w:rPr>
+                <w:sz w:val="20"/>
+                <w:szCs w:val="20"/>
+              </w:rPr>
+              <w:t>FX</w:t>
+            </w:r>
+          </w:p>
+        </w:tc>
+        <w:tc>
+          <w:tcPr>
+            <w:tcW w:w="1345" w:type="dxa"/>
+          </w:tcPr>
+          <w:p>
+            <w:pPr>
+              <w:pStyle w:val="ListParagraph"/>
+              <w:ind w:left="0"/>
+              <w:jc w:val="center"/>
+              <w:rPr>
+                <w:sz w:val="20"/>
+                <w:szCs w:val="20"/>
+              </w:rPr>
+            </w:pPr>
+          </w:p>
+        </w:tc>
+        <w:tc>
+          <w:tcPr>
+            <w:tcW w:w="1170" w:type="dxa"/>
+          </w:tcPr>
+          <w:p>
+            <w:pPr>
+              <w:pStyle w:val="ListParagraph"/>
+              <w:ind w:left="0"/>
+              <w:jc w:val="center"/>
+              <w:rPr>
+                <w:sz w:val="20"/>
+                <w:szCs w:val="20"/>
+              </w:rPr>
+            </w:pPr>
+          </w:p>
+        </w:tc>
+        <w:tc>
+          <w:tcPr>
+            <w:tcW w:w="1170" w:type="dxa"/>
+          </w:tcPr>
+          <w:p>
+            <w:pPr>
+              <w:pStyle w:val="ListParagraph"/>
+              <w:ind w:left="0"/>
+              <w:jc w:val="center"/>
+              <w:rPr>
+                <w:sz w:val="20"/>
+                <w:szCs w:val="20"/>
+              </w:rPr>
+            </w:pPr>
+          </w:p>
+        </w:tc>
+        <w:tc>
+          <w:tcPr>
+            <w:tcW w:w="1260" w:type="dxa"/>
+          </w:tcPr>
+          <w:p>
+            <w:pPr>
+              <w:pStyle w:val="ListParagraph"/>
+              <w:ind w:left="0"/>
+              <w:jc w:val="center"/>
+              <w:rPr>
+                <w:sz w:val="20"/>
+                <w:szCs w:val="20"/>
+              </w:rPr>
+            </w:pPr>
+          </w:p>
+        </w:tc>
+        <w:tc>
+          <w:tcPr>
+            <w:tcW w:w="2340" w:type="dxa"/>
+            <w:vMerge w:val="restart"/>
+          </w:tcPr>
+          <w:p>
+            <w:pPr>
+              <w:pStyle w:val="ListParagraph"/>
+              <w:ind w:left="0"/>
+              <w:jc w:val="center"/>
+              <w:rPr>
+                <w:sz w:val="20"/>
+                <w:szCs w:val="20"/>
+              </w:rPr>
+            </w:pPr>
+          </w:p>
+        </w:tc>
+      </w:tr>
+      <w:tr>
+        <w:tc>
+          <w:tcPr>
+            <w:tcW w:w="725" w:type="dxa"/>
+            <w:vMerge/>
+          </w:tcPr>
+          <w:p>
+            <w:pPr>
+              <w:pStyle w:val="ListParagraph"/>
+              <w:ind w:left="0"/>
+              <w:jc w:val="center"/>
+              <w:rPr>
+                <w:sz w:val="20"/>
+                <w:szCs w:val="20"/>
+              </w:rPr>
+            </w:pPr>
+          </w:p>
+        </w:tc>
+        <w:tc>
+          <w:tcPr>
+            <w:tcW w:w="1890" w:type="dxa"/>
+            <w:vMerge/>
+          </w:tcPr>
+          <w:p>
+            <w:pPr>
+              <w:pStyle w:val="ListParagraph"/>
+              <w:ind w:left="0"/>
+              <w:jc w:val="center"/>
+              <w:rPr>
+                <w:sz w:val="20"/>
+                <w:szCs w:val="20"/>
+              </w:rPr>
+            </w:pPr>
+          </w:p>
+        </w:tc>
+        <w:tc>
+          <w:tcPr>
+            <w:tcW w:w="540" w:type="dxa"/>
+            <w:vAlign w:val="center"/>
+          </w:tcPr>
+          <w:p>
+            <w:pPr>
+              <w:pStyle w:val="ListParagraph"/>
+              <w:ind w:left="0"/>
+              <w:jc w:val="center"/>
+              <w:rPr>
+                <w:sz w:val="20"/>
+                <w:szCs w:val="20"/>
+              </w:rPr>
+            </w:pPr>
+            <w:r>
+              <w:rPr>
+                <w:sz w:val="20"/>
+                <w:szCs w:val="20"/>
+              </w:rPr>
+              <w:t>FY</w:t>
+            </w:r>
+          </w:p>
+        </w:tc>
+        <w:tc>
+          <w:tcPr>
+            <w:tcW w:w="1345" w:type="dxa"/>
+          </w:tcPr>
+          <w:p>
+            <w:pPr>
+              <w:pStyle w:val="ListParagraph"/>
+              <w:ind w:left="0"/>
+              <w:jc w:val="center"/>
+              <w:rPr>
+                <w:sz w:val="20"/>
+                <w:szCs w:val="20"/>
+              </w:rPr>
+            </w:pPr>
+          </w:p>
+        </w:tc>
+        <w:tc>
+          <w:tcPr>
+            <w:tcW w:w="1170" w:type="dxa"/>
+          </w:tcPr>
+          <w:p>
+            <w:pPr>
+              <w:pStyle w:val="ListParagraph"/>
+              <w:ind w:left="0"/>
+              <w:jc w:val="center"/>
+              <w:rPr>
+                <w:sz w:val="20"/>
+                <w:szCs w:val="20"/>
+              </w:rPr>
+            </w:pPr>
+          </w:p>
+        </w:tc>
+        <w:tc>
+          <w:tcPr>
+            <w:tcW w:w="1170" w:type="dxa"/>
+          </w:tcPr>
+          <w:p>
+            <w:pPr>
+              <w:pStyle w:val="ListParagraph"/>
+              <w:ind w:left="0"/>
+              <w:jc w:val="center"/>
+              <w:rPr>
+                <w:sz w:val="20"/>
+                <w:szCs w:val="20"/>
+              </w:rPr>
+            </w:pPr>
+          </w:p>
+        </w:tc>
+        <w:tc>
+          <w:tcPr>
+            <w:tcW w:w="1260" w:type="dxa"/>
+          </w:tcPr>
+          <w:p>
+            <w:pPr>
+              <w:pStyle w:val="ListParagraph"/>
+              <w:ind w:left="0"/>
+              <w:jc w:val="center"/>
+              <w:rPr>
+                <w:sz w:val="20"/>
+                <w:szCs w:val="20"/>
+              </w:rPr>
+            </w:pPr>
+          </w:p>
+        </w:tc>
+        <w:tc>
+          <w:tcPr>
+            <w:tcW w:w="2340" w:type="dxa"/>
+            <w:vMerge/>
+          </w:tcPr>
+          <w:p>
+            <w:pPr>
+              <w:pStyle w:val="ListParagraph"/>
+              <w:ind w:left="0"/>
+              <w:jc w:val="center"/>
+              <w:rPr>
+                <w:sz w:val="20"/>
+                <w:szCs w:val="20"/>
+              </w:rPr>
+            </w:pPr>
+          </w:p>
+        </w:tc>
+      </w:tr>
+      <w:tr>
+        <w:tc>
+          <w:tcPr>
+            <w:tcW w:w="725" w:type="dxa"/>
+            <w:vMerge/>
+          </w:tcPr>
+          <w:p>
+            <w:pPr>
+              <w:pStyle w:val="ListParagraph"/>
+              <w:ind w:left="0"/>
+              <w:jc w:val="center"/>
+              <w:rPr>
+                <w:sz w:val="20"/>
+                <w:szCs w:val="20"/>
+              </w:rPr>
+            </w:pPr>
+          </w:p>
+        </w:tc>
+        <w:tc>
+          <w:tcPr>
+            <w:tcW w:w="1890" w:type="dxa"/>
+            <w:vMerge/>
+          </w:tcPr>
+          <w:p>
+            <w:pPr>
+              <w:pStyle w:val="ListParagraph"/>
+              <w:ind w:left="0"/>
+              <w:jc w:val="center"/>
+              <w:rPr>
+                <w:sz w:val="20"/>
+                <w:szCs w:val="20"/>
+              </w:rPr>
+            </w:pPr>
+          </w:p>
+        </w:tc>
+        <w:tc>
+          <w:tcPr>
+            <w:tcW w:w="540" w:type="dxa"/>
+            <w:vAlign w:val="center"/>
+          </w:tcPr>
+          <w:p>
+            <w:pPr>
+              <w:pStyle w:val="ListParagraph"/>
+              <w:ind w:left="0"/>
+              <w:jc w:val="center"/>
+              <w:rPr>
+                <w:sz w:val="20"/>
+                <w:szCs w:val="20"/>
+              </w:rPr>
+            </w:pPr>
+            <w:r>
+              <w:rPr>
+                <w:sz w:val="20"/>
+                <w:szCs w:val="20"/>
+              </w:rPr>
+              <w:t>FZ</w:t>
+            </w:r>
+          </w:p>
+        </w:tc>
+        <w:tc>
+          <w:tcPr>
+            <w:tcW w:w="1345" w:type="dxa"/>
+          </w:tcPr>
+          <w:p>
+            <w:pPr>
+              <w:pStyle w:val="ListParagraph"/>
+              <w:ind w:left="0"/>
+              <w:jc w:val="center"/>
+              <w:rPr>
+                <w:sz w:val="20"/>
+                <w:szCs w:val="20"/>
+              </w:rPr>
+            </w:pPr>
+          </w:p>
+        </w:tc>
+        <w:tc>
+          <w:tcPr>
+            <w:tcW w:w="1170" w:type="dxa"/>
+          </w:tcPr>
+          <w:p>
+            <w:pPr>
+              <w:pStyle w:val="ListParagraph"/>
+              <w:ind w:left="0"/>
+              <w:jc w:val="center"/>
+              <w:rPr>
+                <w:sz w:val="20"/>
+                <w:szCs w:val="20"/>
+              </w:rPr>
+            </w:pPr>
+          </w:p>
+        </w:tc>
+        <w:tc>
+          <w:tcPr>
+            <w:tcW w:w="1170" w:type="dxa"/>
+          </w:tcPr>
+          <w:p>
+            <w:pPr>
+              <w:pStyle w:val="ListParagraph"/>
+              <w:ind w:left="0"/>
+              <w:jc w:val="center"/>
+              <w:rPr>
+                <w:sz w:val="20"/>
+                <w:szCs w:val="20"/>
+              </w:rPr>
+            </w:pPr>
+          </w:p>
+        </w:tc>
+        <w:tc>
+          <w:tcPr>
+            <w:tcW w:w="1260" w:type="dxa"/>
+          </w:tcPr>
+          <w:p>
+            <w:pPr>
+              <w:pStyle w:val="ListParagraph"/>
+              <w:ind w:left="0"/>
+              <w:jc w:val="center"/>
+              <w:rPr>
+                <w:sz w:val="20"/>
+                <w:szCs w:val="20"/>
+              </w:rPr>
+            </w:pPr>
+          </w:p>
+        </w:tc>
+        <w:tc>
+          <w:tcPr>
+            <w:tcW w:w="2340" w:type="dxa"/>
+            <w:vMerge/>
+          </w:tcPr>
+          <w:p>
+            <w:pPr>
+              <w:pStyle w:val="ListParagraph"/>
+              <w:ind w:left="0"/>
+              <w:jc w:val="center"/>
+              <w:rPr>
+                <w:sz w:val="20"/>
+                <w:szCs w:val="20"/>
+              </w:rPr>
+            </w:pPr>
+          </w:p>
+        </w:tc>
+      </w:tr>
+      <w:tr>
+        <w:tc>
+          <w:tcPr>
+            <w:tcW w:w="725" w:type="dxa"/>
+            <w:vMerge w:val="restart"/>
+          </w:tcPr>
+          <w:p>
+            <w:pPr>
+              <w:pStyle w:val="ListParagraph"/>
+              <w:ind w:left="0"/>
+              <w:jc w:val="center"/>
+              <w:rPr>
+                <w:sz w:val="20"/>
+                <w:szCs w:val="20"/>
+              </w:rPr>
+            </w:pPr>
+          </w:p>
+        </w:tc>
+        <w:tc>
+          <w:tcPr>
+            <w:tcW w:w="1890" w:type="dxa"/>
+            <w:vMerge w:val="restart"/>
+          </w:tcPr>
+          <w:p>
+            <w:pPr>
+              <w:pStyle w:val="ListParagraph"/>
+              <w:ind w:left="0"/>
+              <w:jc w:val="center"/>
+              <w:rPr>
+                <w:sz w:val="20"/>
+                <w:szCs w:val="20"/>
+              </w:rPr>
+            </w:pPr>
+          </w:p>
+        </w:tc>
+        <w:tc>
+          <w:tcPr>
+            <w:tcW w:w="540" w:type="dxa"/>
+            <w:vAlign w:val="center"/>
+          </w:tcPr>
+          <w:p>
+            <w:pPr>
+              <w:pStyle w:val="ListParagraph"/>
+              <w:ind w:left="0"/>
+              <w:jc w:val="center"/>
+              <w:rPr>
+                <w:sz w:val="20"/>
+                <w:szCs w:val="20"/>
+              </w:rPr>
+            </w:pPr>
+            <w:r>
+              <w:rPr>
+                <w:sz w:val="20"/>
+                <w:szCs w:val="20"/>
+              </w:rPr>
+              <w:t>FX</w:t>
+            </w:r>
+          </w:p>
+        </w:tc>
+        <w:tc>
+          <w:tcPr>
+            <w:tcW w:w="1345" w:type="dxa"/>
+          </w:tcPr>
+          <w:p>
+            <w:pPr>
+              <w:pStyle w:val="ListParagraph"/>
+              <w:ind w:left="0"/>
+              <w:jc w:val="center"/>
+              <w:rPr>
+                <w:sz w:val="20"/>
+                <w:szCs w:val="20"/>
+              </w:rPr>
+            </w:pPr>
+          </w:p>
+        </w:tc>
+        <w:tc>
+          <w:tcPr>
+            <w:tcW w:w="1170" w:type="dxa"/>
+          </w:tcPr>
+          <w:p>
+            <w:pPr>
+              <w:pStyle w:val="ListParagraph"/>
+              <w:ind w:left="0"/>
+              <w:jc w:val="center"/>
+              <w:rPr>
+                <w:sz w:val="20"/>
+                <w:szCs w:val="20"/>
+              </w:rPr>
+            </w:pPr>
+          </w:p>
+        </w:tc>
+        <w:tc>
+          <w:tcPr>
+            <w:tcW w:w="1170" w:type="dxa"/>
+          </w:tcPr>
+          <w:p>
+            <w:pPr>
+              <w:pStyle w:val="ListParagraph"/>
+              <w:ind w:left="0"/>
+              <w:jc w:val="center"/>
+              <w:rPr>
+                <w:sz w:val="20"/>
+                <w:szCs w:val="20"/>
+              </w:rPr>
+            </w:pPr>
+          </w:p>
+        </w:tc>
+        <w:tc>
+          <w:tcPr>
+            <w:tcW w:w="1260" w:type="dxa"/>
+          </w:tcPr>
+          <w:p>
+            <w:pPr>
+              <w:pStyle w:val="ListParagraph"/>
+              <w:ind w:left="0"/>
+              <w:jc w:val="center"/>
+              <w:rPr>
+                <w:sz w:val="20"/>
+                <w:szCs w:val="20"/>
+              </w:rPr>
+            </w:pPr>
+          </w:p>
+        </w:tc>
+        <w:tc>
+          <w:tcPr>
+            <w:tcW w:w="2340" w:type="dxa"/>
+            <w:vMerge w:val="restart"/>
+          </w:tcPr>
+          <w:p>
+            <w:pPr>
+              <w:pStyle w:val="ListParagraph"/>
+              <w:ind w:left="0"/>
+              <w:jc w:val="center"/>
+              <w:rPr>
+                <w:sz w:val="20"/>
+                <w:szCs w:val="20"/>
+              </w:rPr>
+            </w:pPr>
+          </w:p>
+        </w:tc>
+      </w:tr>
+      <w:tr>
+        <w:tc>
+          <w:tcPr>
+            <w:tcW w:w="725" w:type="dxa"/>
+            <w:vMerge/>
+          </w:tcPr>
+          <w:p>
+            <w:pPr>
+              <w:pStyle w:val="ListParagraph"/>
+              <w:ind w:left="0"/>
+              <w:jc w:val="center"/>
+              <w:rPr>
+                <w:sz w:val="20"/>
+                <w:szCs w:val="20"/>
+              </w:rPr>
+            </w:pPr>
+          </w:p>
+        </w:tc>
+        <w:tc>
+          <w:tcPr>
+            <w:tcW w:w="1890" w:type="dxa"/>
+            <w:vMerge/>
+          </w:tcPr>
+          <w:p>
+            <w:pPr>
+              <w:pStyle w:val="ListParagraph"/>
+              <w:ind w:left="0"/>
+              <w:jc w:val="center"/>
+              <w:rPr>
+                <w:sz w:val="20"/>
+                <w:szCs w:val="20"/>
+              </w:rPr>
+            </w:pPr>
+          </w:p>
+        </w:tc>
+        <w:tc>
+          <w:tcPr>
+            <w:tcW w:w="540" w:type="dxa"/>
+            <w:vAlign w:val="center"/>
+          </w:tcPr>
+          <w:p>
+            <w:pPr>
+              <w:pStyle w:val="ListParagraph"/>
+              <w:ind w:left="0"/>
+              <w:jc w:val="center"/>
+              <w:rPr>
+                <w:sz w:val="20"/>
+                <w:szCs w:val="20"/>
+              </w:rPr>
+            </w:pPr>
+            <w:r>
+              <w:rPr>
+                <w:sz w:val="20"/>
+                <w:szCs w:val="20"/>
+              </w:rPr>
+              <w:t>FY</w:t>
+            </w:r>
+          </w:p>
+        </w:tc>
+        <w:tc>
+          <w:tcPr>
+            <w:tcW w:w="1345" w:type="dxa"/>
+          </w:tcPr>
+          <w:p>
+            <w:pPr>
+              <w:pStyle w:val="ListParagraph"/>
+              <w:ind w:left="0"/>
+              <w:jc w:val="center"/>
+              <w:rPr>
+                <w:sz w:val="20"/>
+                <w:szCs w:val="20"/>
+              </w:rPr>
+            </w:pPr>
+          </w:p>
+        </w:tc>
+        <w:tc>
+          <w:tcPr>
+            <w:tcW w:w="1170" w:type="dxa"/>
+          </w:tcPr>
+          <w:p>
+            <w:pPr>
+              <w:pStyle w:val="ListParagraph"/>
+              <w:ind w:left="0"/>
+              <w:jc w:val="center"/>
+              <w:rPr>
+                <w:sz w:val="20"/>
+                <w:szCs w:val="20"/>
+              </w:rPr>
+            </w:pPr>
+          </w:p>
+        </w:tc>
+        <w:tc>
+          <w:tcPr>
+            <w:tcW w:w="1170" w:type="dxa"/>
+          </w:tcPr>
+          <w:p>
+            <w:pPr>
+              <w:pStyle w:val="ListParagraph"/>
+              <w:ind w:left="0"/>
+              <w:jc w:val="center"/>
+              <w:rPr>
+                <w:sz w:val="20"/>
+                <w:szCs w:val="20"/>
+              </w:rPr>
+            </w:pPr>
+          </w:p>
+        </w:tc>
+        <w:tc>
+          <w:tcPr>
+            <w:tcW w:w="1260" w:type="dxa"/>
+          </w:tcPr>
+          <w:p>
+            <w:pPr>
+              <w:pStyle w:val="ListParagraph"/>
+              <w:ind w:left="0"/>
+              <w:jc w:val="center"/>
+              <w:rPr>
+                <w:sz w:val="20"/>
+                <w:szCs w:val="20"/>
+              </w:rPr>
+            </w:pPr>
+          </w:p>
+        </w:tc>
+        <w:tc>
+          <w:tcPr>
+            <w:tcW w:w="2340" w:type="dxa"/>
+            <w:vMerge/>
+          </w:tcPr>
+          <w:p>
+            <w:pPr>
+              <w:pStyle w:val="ListParagraph"/>
+              <w:ind w:left="0"/>
+              <w:jc w:val="center"/>
+              <w:rPr>
+                <w:sz w:val="20"/>
+                <w:szCs w:val="20"/>
+              </w:rPr>
+            </w:pPr>
+          </w:p>
+        </w:tc>
+      </w:tr>
+      <w:tr>
+        <w:tc>
+          <w:tcPr>
+            <w:tcW w:w="725" w:type="dxa"/>
+            <w:vMerge/>
+          </w:tcPr>
+          <w:p>
+            <w:pPr>
+              <w:pStyle w:val="ListParagraph"/>
+              <w:ind w:left="0"/>
+              <w:jc w:val="center"/>
+              <w:rPr>
+                <w:sz w:val="20"/>
+                <w:szCs w:val="20"/>
+              </w:rPr>
+            </w:pPr>
+          </w:p>
+        </w:tc>
+        <w:tc>
+          <w:tcPr>
+            <w:tcW w:w="1890" w:type="dxa"/>
+            <w:vMerge/>
+          </w:tcPr>
+          <w:p>
+            <w:pPr>
+              <w:pStyle w:val="ListParagraph"/>
+              <w:ind w:left="0"/>
+              <w:jc w:val="center"/>
+              <w:rPr>
+                <w:sz w:val="20"/>
+                <w:szCs w:val="20"/>
+              </w:rPr>
+            </w:pPr>
+          </w:p>
+        </w:tc>
+        <w:tc>
+          <w:tcPr>
+            <w:tcW w:w="540" w:type="dxa"/>
+            <w:vAlign w:val="center"/>
+          </w:tcPr>
+          <w:p>
+            <w:pPr>
+              <w:pStyle w:val="ListParagraph"/>
+              <w:ind w:left="0"/>
+              <w:jc w:val="center"/>
+              <w:rPr>
+                <w:sz w:val="20"/>
+                <w:szCs w:val="20"/>
+              </w:rPr>
+            </w:pPr>
+            <w:r>
+              <w:rPr>
+                <w:sz w:val="20"/>
+                <w:szCs w:val="20"/>
+              </w:rPr>
+              <w:t>FZ</w:t>
+            </w:r>
+          </w:p>
+        </w:tc>
+        <w:tc>
+          <w:tcPr>
+            <w:tcW w:w="1345" w:type="dxa"/>
+          </w:tcPr>
+          <w:p>
+            <w:pPr>
+              <w:pStyle w:val="ListParagraph"/>
+              <w:ind w:left="0"/>
+              <w:jc w:val="center"/>
+              <w:rPr>
+                <w:sz w:val="20"/>
+                <w:szCs w:val="20"/>
+              </w:rPr>
+            </w:pPr>
+          </w:p>
+        </w:tc>
+        <w:tc>
+          <w:tcPr>
+            <w:tcW w:w="1170" w:type="dxa"/>
+          </w:tcPr>
+          <w:p>
+            <w:pPr>
+              <w:pStyle w:val="ListParagraph"/>
+              <w:ind w:left="0"/>
+              <w:jc w:val="center"/>
+              <w:rPr>
+                <w:sz w:val="20"/>
+                <w:szCs w:val="20"/>
+              </w:rPr>
+            </w:pPr>
+          </w:p>
+        </w:tc>
+        <w:tc>
+          <w:tcPr>
+            <w:tcW w:w="1170" w:type="dxa"/>
+          </w:tcPr>
+          <w:p>
+            <w:pPr>
+              <w:pStyle w:val="ListParagraph"/>
+              <w:ind w:left="0"/>
+              <w:jc w:val="center"/>
+              <w:rPr>
+                <w:sz w:val="20"/>
+                <w:szCs w:val="20"/>
+              </w:rPr>
+            </w:pPr>
+          </w:p>
+        </w:tc>
+        <w:tc>
+          <w:tcPr>
+            <w:tcW w:w="1260" w:type="dxa"/>
+          </w:tcPr>
+          <w:p>
+            <w:pPr>
+              <w:pStyle w:val="ListParagraph"/>
+              <w:ind w:left="0"/>
+              <w:jc w:val="center"/>
+              <w:rPr>
+                <w:sz w:val="20"/>
+                <w:szCs w:val="20"/>
+              </w:rPr>
+            </w:pPr>
+          </w:p>
+        </w:tc>
+        <w:tc>
+          <w:tcPr>
+            <w:tcW w:w="2340" w:type="dxa"/>
+            <w:vMerge/>
+          </w:tcPr>
+          <w:p>
+            <w:pPr>
+              <w:pStyle w:val="ListParagraph"/>
+              <w:ind w:left="0"/>
+              <w:jc w:val="center"/>
+              <w:rPr>
+                <w:sz w:val="20"/>
+                <w:szCs w:val="20"/>
+              </w:rPr>
+            </w:pPr>
+          </w:p>
+        </w:tc>
+      </w:tr>
+      <w:tr>
+        <w:tc>
+          <w:tcPr>
+            <w:tcW w:w="725" w:type="dxa"/>
+            <w:vMerge w:val="restart"/>
+          </w:tcPr>
+          <w:p>
+            <w:pPr>
+              <w:pStyle w:val="ListParagraph"/>
+              <w:ind w:left="0"/>
+              <w:jc w:val="center"/>
+              <w:rPr>
+                <w:sz w:val="20"/>
+                <w:szCs w:val="20"/>
+              </w:rPr>
+            </w:pPr>
+          </w:p>
+        </w:tc>
+        <w:tc>
+          <w:tcPr>
+            <w:tcW w:w="1890" w:type="dxa"/>
+            <w:vMerge w:val="restart"/>
+          </w:tcPr>
+          <w:p>
+            <w:pPr>
+              <w:pStyle w:val="ListParagraph"/>
+              <w:ind w:left="0"/>
+              <w:jc w:val="center"/>
+              <w:rPr>
+                <w:sz w:val="20"/>
+                <w:szCs w:val="20"/>
+              </w:rPr>
+            </w:pPr>
+          </w:p>
+        </w:tc>
+        <w:tc>
+          <w:tcPr>
+            <w:tcW w:w="540" w:type="dxa"/>
+            <w:vAlign w:val="center"/>
+          </w:tcPr>
+          <w:p>
+            <w:pPr>
+              <w:pStyle w:val="ListParagraph"/>
+              <w:ind w:left="0"/>
+              <w:jc w:val="center"/>
+              <w:rPr>
+                <w:sz w:val="20"/>
+                <w:szCs w:val="20"/>
+              </w:rPr>
+            </w:pPr>
+            <w:r>
+              <w:rPr>
+                <w:sz w:val="20"/>
+                <w:szCs w:val="20"/>
+              </w:rPr>
+              <w:t>FX</w:t>
+            </w:r>
+          </w:p>
+        </w:tc>
+        <w:tc>
+          <w:tcPr>
+            <w:tcW w:w="1345" w:type="dxa"/>
+          </w:tcPr>
+          <w:p>
+            <w:pPr>
+              <w:pStyle w:val="ListParagraph"/>
+              <w:ind w:left="0"/>
+              <w:jc w:val="center"/>
+              <w:rPr>
+                <w:sz w:val="20"/>
+                <w:szCs w:val="20"/>
+              </w:rPr>
+            </w:pPr>
+          </w:p>
+        </w:tc>
+        <w:tc>
+          <w:tcPr>
+            <w:tcW w:w="1170" w:type="dxa"/>
+          </w:tcPr>
+          <w:p>
+            <w:pPr>
+              <w:pStyle w:val="ListParagraph"/>
+              <w:ind w:left="0"/>
+              <w:jc w:val="center"/>
+              <w:rPr>
+                <w:sz w:val="20"/>
+                <w:szCs w:val="20"/>
+              </w:rPr>
+            </w:pPr>
+          </w:p>
+        </w:tc>
+        <w:tc>
+          <w:tcPr>
+            <w:tcW w:w="1170" w:type="dxa"/>
+          </w:tcPr>
+          <w:p>
+            <w:pPr>
+              <w:pStyle w:val="ListParagraph"/>
+              <w:ind w:left="0"/>
+              <w:jc w:val="center"/>
+              <w:rPr>
+                <w:sz w:val="20"/>
+                <w:szCs w:val="20"/>
+              </w:rPr>
+            </w:pPr>
+          </w:p>
+        </w:tc>
+        <w:tc>
+          <w:tcPr>
+            <w:tcW w:w="1260" w:type="dxa"/>
+          </w:tcPr>
+          <w:p>
+            <w:pPr>
+              <w:pStyle w:val="ListParagraph"/>
+              <w:ind w:left="0"/>
+              <w:jc w:val="center"/>
+              <w:rPr>
+                <w:sz w:val="20"/>
+                <w:szCs w:val="20"/>
+              </w:rPr>
+            </w:pPr>
+          </w:p>
+        </w:tc>
+        <w:tc>
+          <w:tcPr>
+            <w:tcW w:w="2340" w:type="dxa"/>
+            <w:vMerge w:val="restart"/>
+          </w:tcPr>
+          <w:p>
+            <w:pPr>
+              <w:pStyle w:val="ListParagraph"/>
+              <w:ind w:left="0"/>
+              <w:jc w:val="center"/>
+              <w:rPr>
+                <w:sz w:val="20"/>
+                <w:szCs w:val="20"/>
+              </w:rPr>
+            </w:pPr>
+          </w:p>
+        </w:tc>
+      </w:tr>
+      <w:tr>
+        <w:tc>
+          <w:tcPr>
+            <w:tcW w:w="725" w:type="dxa"/>
+            <w:vMerge/>
+          </w:tcPr>
+          <w:p>
+            <w:pPr>
+              <w:pStyle w:val="ListParagraph"/>
+              <w:ind w:left="0"/>
+              <w:jc w:val="center"/>
+              <w:rPr>
+                <w:sz w:val="20"/>
+                <w:szCs w:val="20"/>
+              </w:rPr>
+            </w:pPr>
+          </w:p>
+        </w:tc>
+        <w:tc>
+          <w:tcPr>
+            <w:tcW w:w="1890" w:type="dxa"/>
+            <w:vMerge/>
+          </w:tcPr>
+          <w:p>
+            <w:pPr>
+              <w:pStyle w:val="ListParagraph"/>
+              <w:ind w:left="0"/>
+              <w:jc w:val="center"/>
+              <w:rPr>
+                <w:sz w:val="20"/>
+                <w:szCs w:val="20"/>
+              </w:rPr>
+            </w:pPr>
+          </w:p>
+        </w:tc>
+        <w:tc>
+          <w:tcPr>
+            <w:tcW w:w="540" w:type="dxa"/>
+            <w:vAlign w:val="center"/>
+          </w:tcPr>
+          <w:p>
+            <w:pPr>
+              <w:pStyle w:val="ListParagraph"/>
+              <w:ind w:left="0"/>
+              <w:jc w:val="center"/>
+              <w:rPr>
+                <w:sz w:val="20"/>
+                <w:szCs w:val="20"/>
+              </w:rPr>
+            </w:pPr>
+            <w:r>
+              <w:rPr>
+                <w:sz w:val="20"/>
+                <w:szCs w:val="20"/>
+              </w:rPr>
+              <w:t>FY</w:t>
+            </w:r>
+          </w:p>
+        </w:tc>
+        <w:tc>
+          <w:tcPr>
+            <w:tcW w:w="1345" w:type="dxa"/>
+          </w:tcPr>
+          <w:p>
+            <w:pPr>
+              <w:pStyle w:val="ListParagraph"/>
+              <w:ind w:left="0"/>
+              <w:jc w:val="center"/>
+              <w:rPr>
+                <w:sz w:val="20"/>
+                <w:szCs w:val="20"/>
+              </w:rPr>
+            </w:pPr>
+          </w:p>
+        </w:tc>
+        <w:tc>
+          <w:tcPr>
+            <w:tcW w:w="1170" w:type="dxa"/>
+          </w:tcPr>
+          <w:p>
+            <w:pPr>
+              <w:pStyle w:val="ListParagraph"/>
+              <w:ind w:left="0"/>
+              <w:jc w:val="center"/>
+              <w:rPr>
+                <w:sz w:val="20"/>
+                <w:szCs w:val="20"/>
+              </w:rPr>
+            </w:pPr>
+          </w:p>
+        </w:tc>
+        <w:tc>
+          <w:tcPr>
+            <w:tcW w:w="1170" w:type="dxa"/>
+          </w:tcPr>
+          <w:p>
+            <w:pPr>
+              <w:pStyle w:val="ListParagraph"/>
+              <w:ind w:left="0"/>
+              <w:jc w:val="center"/>
+              <w:rPr>
+                <w:sz w:val="20"/>
+                <w:szCs w:val="20"/>
+              </w:rPr>
+            </w:pPr>
+          </w:p>
+        </w:tc>
+        <w:tc>
+          <w:tcPr>
+            <w:tcW w:w="1260" w:type="dxa"/>
+          </w:tcPr>
+          <w:p>
+            <w:pPr>
+              <w:pStyle w:val="ListParagraph"/>
+              <w:ind w:left="0"/>
+              <w:jc w:val="center"/>
+              <w:rPr>
+                <w:sz w:val="20"/>
+                <w:szCs w:val="20"/>
+              </w:rPr>
+            </w:pPr>
+          </w:p>
+        </w:tc>
+        <w:tc>
+          <w:tcPr>
+            <w:tcW w:w="2340" w:type="dxa"/>
+            <w:vMerge/>
+          </w:tcPr>
+          <w:p>
+            <w:pPr>
+              <w:pStyle w:val="ListParagraph"/>
+              <w:ind w:left="0"/>
+              <w:jc w:val="center"/>
+              <w:rPr>
+                <w:sz w:val="20"/>
+                <w:szCs w:val="20"/>
+              </w:rPr>
+            </w:pPr>
+          </w:p>
+        </w:tc>
+      </w:tr>
+      <w:tr>
+        <w:tc>
+          <w:tcPr>
+            <w:tcW w:w="725" w:type="dxa"/>
+            <w:vMerge/>
+          </w:tcPr>
+          <w:p>
+            <w:pPr>
+              <w:pStyle w:val="ListParagraph"/>
+              <w:ind w:left="0"/>
+              <w:jc w:val="center"/>
+              <w:rPr>
+                <w:sz w:val="20"/>
+                <w:szCs w:val="20"/>
+              </w:rPr>
+            </w:pPr>
+          </w:p>
+        </w:tc>
+        <w:tc>
+          <w:tcPr>
+            <w:tcW w:w="1890" w:type="dxa"/>
+            <w:vMerge/>
+          </w:tcPr>
+          <w:p>
+            <w:pPr>
+              <w:pStyle w:val="ListParagraph"/>
+              <w:ind w:left="0"/>
+              <w:jc w:val="center"/>
+              <w:rPr>
+                <w:sz w:val="20"/>
+                <w:szCs w:val="20"/>
+              </w:rPr>
+            </w:pPr>
+          </w:p>
+        </w:tc>
+        <w:tc>
+          <w:tcPr>
+            <w:tcW w:w="540" w:type="dxa"/>
+            <w:vAlign w:val="center"/>
+          </w:tcPr>
+          <w:p>
+            <w:pPr>
+              <w:pStyle w:val="ListParagraph"/>
+              <w:ind w:left="0"/>
+              <w:jc w:val="center"/>
+              <w:rPr>
+                <w:sz w:val="20"/>
+                <w:szCs w:val="20"/>
+              </w:rPr>
+            </w:pPr>
+            <w:r>
+              <w:rPr>
+                <w:sz w:val="20"/>
+                <w:szCs w:val="20"/>
+              </w:rPr>
+              <w:t>FZ</w:t>
+            </w:r>
+          </w:p>
+        </w:tc>
+        <w:tc>
+          <w:tcPr>
+            <w:tcW w:w="1345" w:type="dxa"/>
+          </w:tcPr>
+          <w:p>
+            <w:pPr>
+              <w:pStyle w:val="ListParagraph"/>
+              <w:ind w:left="0"/>
+              <w:jc w:val="center"/>
+              <w:rPr>
+                <w:sz w:val="20"/>
+                <w:szCs w:val="20"/>
+              </w:rPr>
+            </w:pPr>
+          </w:p>
+        </w:tc>
+        <w:tc>
+          <w:tcPr>
+            <w:tcW w:w="1170" w:type="dxa"/>
+          </w:tcPr>
+          <w:p>
+            <w:pPr>
+              <w:pStyle w:val="ListParagraph"/>
+              <w:ind w:left="0"/>
+              <w:jc w:val="center"/>
+              <w:rPr>
+                <w:sz w:val="20"/>
+                <w:szCs w:val="20"/>
+              </w:rPr>
+            </w:pPr>
+          </w:p>
+        </w:tc>
+        <w:tc>
+          <w:tcPr>
+            <w:tcW w:w="1170" w:type="dxa"/>
+          </w:tcPr>
+          <w:p>
+            <w:pPr>
+              <w:pStyle w:val="ListParagraph"/>
+              <w:ind w:left="0"/>
+              <w:jc w:val="center"/>
+              <w:rPr>
+                <w:sz w:val="20"/>
+                <w:szCs w:val="20"/>
+              </w:rPr>
+            </w:pPr>
+          </w:p>
+        </w:tc>
+        <w:tc>
+          <w:tcPr>
+            <w:tcW w:w="1260" w:type="dxa"/>
+          </w:tcPr>
+          <w:p>
+            <w:pPr>
+              <w:pStyle w:val="ListParagraph"/>
+              <w:ind w:left="0"/>
+              <w:jc w:val="center"/>
+              <w:rPr>
+                <w:sz w:val="20"/>
+                <w:szCs w:val="20"/>
+              </w:rPr>
+            </w:pPr>
+          </w:p>
+        </w:tc>
+        <w:tc>
+          <w:tcPr>
+            <w:tcW w:w="2340" w:type="dxa"/>
+            <w:vMerge/>
+          </w:tcPr>
+          <w:p>
+            <w:pPr>
+              <w:pStyle w:val="ListParagraph"/>
+              <w:ind w:left="0"/>
+              <w:jc w:val="center"/>
+              <w:rPr>
+                <w:sz w:val="20"/>
+                <w:szCs w:val="20"/>
+              </w:rPr>
+            </w:pPr>
+          </w:p>
+        </w:tc>
+      </w:tr>
+      <w:tr>
+        <w:tc>
+          <w:tcPr>
+            <w:tcW w:w="725" w:type="dxa"/>
+            <w:vMerge w:val="restart"/>
+          </w:tcPr>
+          <w:p>
+            <w:pPr>
+              <w:pStyle w:val="ListParagraph"/>
+              <w:ind w:left="0"/>
+              <w:jc w:val="center"/>
+              <w:rPr>
+                <w:sz w:val="20"/>
+                <w:szCs w:val="20"/>
+              </w:rPr>
+            </w:pPr>
+          </w:p>
+        </w:tc>
+        <w:tc>
+          <w:tcPr>
+            <w:tcW w:w="1890" w:type="dxa"/>
+            <w:vMerge w:val="restart"/>
+          </w:tcPr>
+          <w:p>
+            <w:pPr>
+              <w:pStyle w:val="ListParagraph"/>
+              <w:ind w:left="0"/>
+              <w:jc w:val="center"/>
+              <w:rPr>
+                <w:sz w:val="20"/>
+                <w:szCs w:val="20"/>
+              </w:rPr>
+            </w:pPr>
+          </w:p>
+        </w:tc>
+        <w:tc>
+          <w:tcPr>
+            <w:tcW w:w="540" w:type="dxa"/>
+            <w:vAlign w:val="center"/>
+          </w:tcPr>
+          <w:p>
+            <w:pPr>
+              <w:pStyle w:val="ListParagraph"/>
+              <w:ind w:left="0"/>
+              <w:jc w:val="center"/>
+              <w:rPr>
+                <w:sz w:val="20"/>
+                <w:szCs w:val="20"/>
+              </w:rPr>
+            </w:pPr>
+            <w:r>
+              <w:rPr>
+                <w:sz w:val="20"/>
+                <w:szCs w:val="20"/>
+              </w:rPr>
+              <w:t>FX</w:t>
+            </w:r>
+          </w:p>
+        </w:tc>
+        <w:tc>
+          <w:tcPr>
+            <w:tcW w:w="1345" w:type="dxa"/>
+          </w:tcPr>
+          <w:p>
+            <w:pPr>
+              <w:pStyle w:val="ListParagraph"/>
+              <w:ind w:left="0"/>
+              <w:jc w:val="center"/>
+              <w:rPr>
+                <w:sz w:val="20"/>
+                <w:szCs w:val="20"/>
+              </w:rPr>
+            </w:pPr>
+          </w:p>
+        </w:tc>
+        <w:tc>
+          <w:tcPr>
+            <w:tcW w:w="1170" w:type="dxa"/>
+          </w:tcPr>
+          <w:p>
+            <w:pPr>
+              <w:pStyle w:val="ListParagraph"/>
+              <w:ind w:left="0"/>
+              <w:jc w:val="center"/>
+              <w:rPr>
+                <w:sz w:val="20"/>
+                <w:szCs w:val="20"/>
+              </w:rPr>
+            </w:pPr>
+          </w:p>
+        </w:tc>
+        <w:tc>
+          <w:tcPr>
+            <w:tcW w:w="1170" w:type="dxa"/>
+          </w:tcPr>
+          <w:p>
+            <w:pPr>
+              <w:pStyle w:val="ListParagraph"/>
+              <w:ind w:left="0"/>
+              <w:jc w:val="center"/>
+              <w:rPr>
+                <w:sz w:val="20"/>
+                <w:szCs w:val="20"/>
+              </w:rPr>
+            </w:pPr>
+          </w:p>
+        </w:tc>
+        <w:tc>
+          <w:tcPr>
+            <w:tcW w:w="1260" w:type="dxa"/>
+          </w:tcPr>
+          <w:p>
+            <w:pPr>
+              <w:pStyle w:val="ListParagraph"/>
+              <w:ind w:left="0"/>
+              <w:jc w:val="center"/>
+              <w:rPr>
+                <w:sz w:val="20"/>
+                <w:szCs w:val="20"/>
+              </w:rPr>
+            </w:pPr>
+          </w:p>
+        </w:tc>
+        <w:tc>
+          <w:tcPr>
+            <w:tcW w:w="2340" w:type="dxa"/>
+            <w:vMerge w:val="restart"/>
+          </w:tcPr>
+          <w:p>
+            <w:pPr>
+              <w:pStyle w:val="ListParagraph"/>
+              <w:ind w:left="0"/>
+              <w:jc w:val="center"/>
+              <w:rPr>
+                <w:sz w:val="20"/>
+                <w:szCs w:val="20"/>
+              </w:rPr>
+            </w:pPr>
+          </w:p>
+        </w:tc>
+      </w:tr>
+      <w:tr>
+        <w:tc>
+          <w:tcPr>
+            <w:tcW w:w="725" w:type="dxa"/>
+            <w:vMerge/>
+          </w:tcPr>
+          <w:p>
+            <w:pPr>
+              <w:pStyle w:val="ListParagraph"/>
+              <w:ind w:left="0"/>
+              <w:jc w:val="center"/>
+              <w:rPr>
+                <w:sz w:val="20"/>
+                <w:szCs w:val="20"/>
+              </w:rPr>
+            </w:pPr>
+          </w:p>
+        </w:tc>
+        <w:tc>
+          <w:tcPr>
+            <w:tcW w:w="1890" w:type="dxa"/>
+            <w:vMerge/>
+          </w:tcPr>
+          <w:p>
+            <w:pPr>
+              <w:pStyle w:val="ListParagraph"/>
+              <w:ind w:left="0"/>
+              <w:jc w:val="center"/>
+              <w:rPr>
+                <w:sz w:val="20"/>
+                <w:szCs w:val="20"/>
+              </w:rPr>
+            </w:pPr>
+          </w:p>
+        </w:tc>
+        <w:tc>
+          <w:tcPr>
+            <w:tcW w:w="540" w:type="dxa"/>
+            <w:vAlign w:val="center"/>
+          </w:tcPr>
+          <w:p>
+            <w:pPr>
+              <w:pStyle w:val="ListParagraph"/>
+              <w:ind w:left="0"/>
+              <w:jc w:val="center"/>
+              <w:rPr>
+                <w:sz w:val="20"/>
+                <w:szCs w:val="20"/>
+              </w:rPr>
+            </w:pPr>
+            <w:r>
+              <w:rPr>
+                <w:sz w:val="20"/>
+                <w:szCs w:val="20"/>
+              </w:rPr>
+              <w:t>FY</w:t>
+            </w:r>
+          </w:p>
+        </w:tc>
+        <w:tc>
+          <w:tcPr>
+            <w:tcW w:w="1345" w:type="dxa"/>
+          </w:tcPr>
+          <w:p>
+            <w:pPr>
+              <w:pStyle w:val="ListParagraph"/>
+              <w:ind w:left="0"/>
+              <w:jc w:val="center"/>
+              <w:rPr>
+                <w:sz w:val="20"/>
+                <w:szCs w:val="20"/>
+              </w:rPr>
+            </w:pPr>
+          </w:p>
+        </w:tc>
+        <w:tc>
+          <w:tcPr>
+            <w:tcW w:w="1170" w:type="dxa"/>
+          </w:tcPr>
+          <w:p>
+            <w:pPr>
+              <w:pStyle w:val="ListParagraph"/>
+              <w:ind w:left="0"/>
+              <w:jc w:val="center"/>
+              <w:rPr>
+                <w:sz w:val="20"/>
+                <w:szCs w:val="20"/>
+              </w:rPr>
+            </w:pPr>
+          </w:p>
+        </w:tc>
+        <w:tc>
+          <w:tcPr>
+            <w:tcW w:w="1170" w:type="dxa"/>
+          </w:tcPr>
+          <w:p>
+            <w:pPr>
+              <w:pStyle w:val="ListParagraph"/>
+              <w:ind w:left="0"/>
+              <w:jc w:val="center"/>
+              <w:rPr>
+                <w:sz w:val="20"/>
+                <w:szCs w:val="20"/>
+              </w:rPr>
+            </w:pPr>
+          </w:p>
+        </w:tc>
+        <w:tc>
+          <w:tcPr>
+            <w:tcW w:w="1260" w:type="dxa"/>
+          </w:tcPr>
+          <w:p>
+            <w:pPr>
+              <w:pStyle w:val="ListParagraph"/>
+              <w:ind w:left="0"/>
+              <w:jc w:val="center"/>
+              <w:rPr>
+                <w:sz w:val="20"/>
+                <w:szCs w:val="20"/>
+              </w:rPr>
+            </w:pPr>
+          </w:p>
+        </w:tc>
+        <w:tc>
+          <w:tcPr>
+            <w:tcW w:w="2340" w:type="dxa"/>
+            <w:vMerge/>
+          </w:tcPr>
+          <w:p>
+            <w:pPr>
+              <w:pStyle w:val="ListParagraph"/>
+              <w:ind w:left="0"/>
+              <w:jc w:val="center"/>
+              <w:rPr>
+                <w:sz w:val="20"/>
+                <w:szCs w:val="20"/>
+              </w:rPr>
+            </w:pPr>
+          </w:p>
+        </w:tc>
+      </w:tr>
+      <w:tr>
+        <w:tc>
+          <w:tcPr>
+            <w:tcW w:w="725" w:type="dxa"/>
+            <w:vMerge/>
+          </w:tcPr>
+          <w:p>
+            <w:pPr>
+              <w:pStyle w:val="ListParagraph"/>
+              <w:ind w:left="0"/>
+              <w:jc w:val="center"/>
+              <w:rPr>
+                <w:sz w:val="20"/>
+                <w:szCs w:val="20"/>
+              </w:rPr>
+            </w:pPr>
+          </w:p>
+        </w:tc>
+        <w:tc>
+          <w:tcPr>
+            <w:tcW w:w="1890" w:type="dxa"/>
+            <w:vMerge/>
+          </w:tcPr>
+          <w:p>
+            <w:pPr>
+              <w:pStyle w:val="ListParagraph"/>
+              <w:ind w:left="0"/>
+              <w:jc w:val="center"/>
+              <w:rPr>
+                <w:sz w:val="20"/>
+                <w:szCs w:val="20"/>
+              </w:rPr>
+            </w:pPr>
+          </w:p>
+        </w:tc>
+        <w:tc>
+          <w:tcPr>
+            <w:tcW w:w="540" w:type="dxa"/>
+            <w:vAlign w:val="center"/>
+          </w:tcPr>
+          <w:p>
+            <w:pPr>
+              <w:pStyle w:val="ListParagraph"/>
+              <w:ind w:left="0"/>
+              <w:jc w:val="center"/>
+              <w:rPr>
+                <w:sz w:val="20"/>
+                <w:szCs w:val="20"/>
+              </w:rPr>
+            </w:pPr>
+            <w:r>
+              <w:rPr>
+                <w:sz w:val="20"/>
+                <w:szCs w:val="20"/>
+              </w:rPr>
+              <w:t>FZ</w:t>
+            </w:r>
+          </w:p>
+        </w:tc>
+        <w:tc>
+          <w:tcPr>
+            <w:tcW w:w="1345" w:type="dxa"/>
+          </w:tcPr>
+          <w:p>
+            <w:pPr>
+              <w:pStyle w:val="ListParagraph"/>
+              <w:ind w:left="0"/>
+              <w:jc w:val="center"/>
+              <w:rPr>
+                <w:sz w:val="20"/>
+                <w:szCs w:val="20"/>
+              </w:rPr>
+            </w:pPr>
+          </w:p>
+        </w:tc>
+        <w:tc>
+          <w:tcPr>
+            <w:tcW w:w="1170" w:type="dxa"/>
+          </w:tcPr>
+          <w:p>
+            <w:pPr>
+              <w:pStyle w:val="ListParagraph"/>
+              <w:ind w:left="0"/>
+              <w:jc w:val="center"/>
+              <w:rPr>
+                <w:sz w:val="20"/>
+                <w:szCs w:val="20"/>
+              </w:rPr>
+            </w:pPr>
+          </w:p>
+        </w:tc>
+        <w:tc>
+          <w:tcPr>
+            <w:tcW w:w="1170" w:type="dxa"/>
+          </w:tcPr>
+          <w:p>
+            <w:pPr>
+              <w:pStyle w:val="ListParagraph"/>
+              <w:ind w:left="0"/>
+              <w:jc w:val="center"/>
+              <w:rPr>
+                <w:sz w:val="20"/>
+                <w:szCs w:val="20"/>
+              </w:rPr>
+            </w:pPr>
+          </w:p>
+        </w:tc>
+        <w:tc>
+          <w:tcPr>
+            <w:tcW w:w="1260" w:type="dxa"/>
+          </w:tcPr>
+          <w:p>
+            <w:pPr>
+              <w:pStyle w:val="ListParagraph"/>
+              <w:ind w:left="0"/>
+              <w:jc w:val="center"/>
+              <w:rPr>
+                <w:sz w:val="20"/>
+                <w:szCs w:val="20"/>
+              </w:rPr>
+            </w:pPr>
+          </w:p>
+        </w:tc>
+        <w:tc>
+          <w:tcPr>
+            <w:tcW w:w="2340" w:type="dxa"/>
+            <w:vMerge/>
+          </w:tcPr>
+          <w:p>
+            <w:pPr>
+              <w:pStyle w:val="ListParagraph"/>
+              <w:ind w:left="0"/>
+              <w:jc w:val="center"/>
+              <w:rPr>
+                <w:sz w:val="20"/>
+                <w:szCs w:val="20"/>
+              </w:rPr>
+            </w:pPr>
+          </w:p>
+        </w:tc>
+      </w:tr>
+      <w:tr>
+        <w:tc>
+          <w:tcPr>
+            <w:tcW w:w="725" w:type="dxa"/>
+            <w:vMerge w:val="restart"/>
+          </w:tcPr>
+          <w:p>
+            <w:pPr>
+              <w:pStyle w:val="ListParagraph"/>
+              <w:ind w:left="0"/>
+              <w:jc w:val="center"/>
+              <w:rPr>
+                <w:sz w:val="20"/>
+                <w:szCs w:val="20"/>
+              </w:rPr>
+            </w:pPr>
+          </w:p>
+        </w:tc>
+        <w:tc>
+          <w:tcPr>
+            <w:tcW w:w="1890" w:type="dxa"/>
+            <w:vMerge w:val="restart"/>
+          </w:tcPr>
+          <w:p>
+            <w:pPr>
+              <w:pStyle w:val="ListParagraph"/>
+              <w:ind w:left="0"/>
+              <w:jc w:val="center"/>
+              <w:rPr>
+                <w:sz w:val="20"/>
+                <w:szCs w:val="20"/>
+              </w:rPr>
+            </w:pPr>
+          </w:p>
+        </w:tc>
+        <w:tc>
+          <w:tcPr>
+            <w:tcW w:w="540" w:type="dxa"/>
+            <w:vAlign w:val="center"/>
+          </w:tcPr>
+          <w:p>
+            <w:pPr>
+              <w:pStyle w:val="ListParagraph"/>
+              <w:ind w:left="0"/>
+              <w:jc w:val="center"/>
+              <w:rPr>
+                <w:sz w:val="20"/>
+                <w:szCs w:val="20"/>
+              </w:rPr>
+            </w:pPr>
+            <w:r>
+              <w:rPr>
+                <w:sz w:val="20"/>
+                <w:szCs w:val="20"/>
+              </w:rPr>
+              <w:t>FX</w:t>
+            </w:r>
+          </w:p>
+        </w:tc>
+        <w:tc>
+          <w:tcPr>
+            <w:tcW w:w="1345" w:type="dxa"/>
+          </w:tcPr>
+          <w:p>
+            <w:pPr>
+              <w:pStyle w:val="ListParagraph"/>
+              <w:ind w:left="0"/>
+              <w:jc w:val="center"/>
+              <w:rPr>
+                <w:sz w:val="20"/>
+                <w:szCs w:val="20"/>
+              </w:rPr>
+            </w:pPr>
+          </w:p>
+        </w:tc>
+        <w:tc>
+          <w:tcPr>
+            <w:tcW w:w="1170" w:type="dxa"/>
+          </w:tcPr>
+          <w:p>
+            <w:pPr>
+              <w:pStyle w:val="ListParagraph"/>
+              <w:ind w:left="0"/>
+              <w:jc w:val="center"/>
+              <w:rPr>
+                <w:sz w:val="20"/>
+                <w:szCs w:val="20"/>
+              </w:rPr>
+            </w:pPr>
+          </w:p>
+        </w:tc>
+        <w:tc>
+          <w:tcPr>
+            <w:tcW w:w="1170" w:type="dxa"/>
+          </w:tcPr>
+          <w:p>
+            <w:pPr>
+              <w:pStyle w:val="ListParagraph"/>
+              <w:ind w:left="0"/>
+              <w:jc w:val="center"/>
+              <w:rPr>
+                <w:sz w:val="20"/>
+                <w:szCs w:val="20"/>
+              </w:rPr>
+            </w:pPr>
+          </w:p>
+        </w:tc>
+        <w:tc>
+          <w:tcPr>
+            <w:tcW w:w="1260" w:type="dxa"/>
+          </w:tcPr>
+          <w:p>
+            <w:pPr>
+              <w:pStyle w:val="ListParagraph"/>
+              <w:ind w:left="0"/>
+              <w:jc w:val="center"/>
+              <w:rPr>
+                <w:sz w:val="20"/>
+                <w:szCs w:val="20"/>
+              </w:rPr>
+            </w:pPr>
+          </w:p>
+        </w:tc>
+        <w:tc>
+          <w:tcPr>
+            <w:tcW w:w="2340" w:type="dxa"/>
+            <w:vMerge w:val="restart"/>
+          </w:tcPr>
+          <w:p>
+            <w:pPr>
+              <w:pStyle w:val="ListParagraph"/>
+              <w:ind w:left="0"/>
+              <w:jc w:val="center"/>
+              <w:rPr>
+                <w:sz w:val="20"/>
+                <w:szCs w:val="20"/>
+              </w:rPr>
+            </w:pPr>
+          </w:p>
+        </w:tc>
+      </w:tr>
+      <w:tr>
+        <w:tc>
+          <w:tcPr>
+            <w:tcW w:w="725" w:type="dxa"/>
+            <w:vMerge/>
+          </w:tcPr>
+          <w:p>
+            <w:pPr>
+              <w:pStyle w:val="ListParagraph"/>
+              <w:ind w:left="0"/>
+              <w:jc w:val="center"/>
+              <w:rPr>
+                <w:sz w:val="20"/>
+                <w:szCs w:val="20"/>
+              </w:rPr>
+            </w:pPr>
+          </w:p>
+        </w:tc>
+        <w:tc>
+          <w:tcPr>
+            <w:tcW w:w="1890" w:type="dxa"/>
+            <w:vMerge/>
+          </w:tcPr>
+          <w:p>
+            <w:pPr>
+              <w:pStyle w:val="ListParagraph"/>
+              <w:ind w:left="0"/>
+              <w:jc w:val="center"/>
+              <w:rPr>
+                <w:sz w:val="20"/>
+                <w:szCs w:val="20"/>
+              </w:rPr>
+            </w:pPr>
+          </w:p>
+        </w:tc>
+        <w:tc>
+          <w:tcPr>
+            <w:tcW w:w="540" w:type="dxa"/>
+            <w:vAlign w:val="center"/>
+          </w:tcPr>
+          <w:p>
+            <w:pPr>
+              <w:pStyle w:val="ListParagraph"/>
+              <w:ind w:left="0"/>
+              <w:jc w:val="center"/>
+              <w:rPr>
+                <w:sz w:val="20"/>
+                <w:szCs w:val="20"/>
+              </w:rPr>
+            </w:pPr>
+            <w:r>
+              <w:rPr>
+                <w:sz w:val="20"/>
+                <w:szCs w:val="20"/>
+              </w:rPr>
+              <w:t>FY</w:t>
+            </w:r>
+          </w:p>
+        </w:tc>
+        <w:tc>
+          <w:tcPr>
+            <w:tcW w:w="1345" w:type="dxa"/>
+          </w:tcPr>
+          <w:p>
+            <w:pPr>
+              <w:pStyle w:val="ListParagraph"/>
+              <w:ind w:left="0"/>
+              <w:jc w:val="center"/>
+              <w:rPr>
+                <w:sz w:val="20"/>
+                <w:szCs w:val="20"/>
+              </w:rPr>
+            </w:pPr>
+          </w:p>
+        </w:tc>
+        <w:tc>
+          <w:tcPr>
+            <w:tcW w:w="1170" w:type="dxa"/>
+          </w:tcPr>
+          <w:p>
+            <w:pPr>
+              <w:pStyle w:val="ListParagraph"/>
+              <w:ind w:left="0"/>
+              <w:jc w:val="center"/>
+              <w:rPr>
+                <w:sz w:val="20"/>
+                <w:szCs w:val="20"/>
+              </w:rPr>
+            </w:pPr>
+          </w:p>
+        </w:tc>
+        <w:tc>
+          <w:tcPr>
+            <w:tcW w:w="1170" w:type="dxa"/>
+          </w:tcPr>
+          <w:p>
+            <w:pPr>
+              <w:pStyle w:val="ListParagraph"/>
+              <w:ind w:left="0"/>
+              <w:jc w:val="center"/>
+              <w:rPr>
+                <w:sz w:val="20"/>
+                <w:szCs w:val="20"/>
+              </w:rPr>
+            </w:pPr>
+          </w:p>
+        </w:tc>
+        <w:tc>
+          <w:tcPr>
+            <w:tcW w:w="1260" w:type="dxa"/>
+          </w:tcPr>
+          <w:p>
+            <w:pPr>
+              <w:pStyle w:val="ListParagraph"/>
+              <w:ind w:left="0"/>
+              <w:jc w:val="center"/>
+              <w:rPr>
+                <w:sz w:val="20"/>
+                <w:szCs w:val="20"/>
+              </w:rPr>
+            </w:pPr>
+          </w:p>
+        </w:tc>
+        <w:tc>
+          <w:tcPr>
+            <w:tcW w:w="2340" w:type="dxa"/>
+            <w:vMerge/>
+          </w:tcPr>
+          <w:p>
+            <w:pPr>
+              <w:pStyle w:val="ListParagraph"/>
+              <w:ind w:left="0"/>
+              <w:jc w:val="center"/>
+              <w:rPr>
+                <w:sz w:val="20"/>
+                <w:szCs w:val="20"/>
+              </w:rPr>
+            </w:pPr>
+          </w:p>
+        </w:tc>
+      </w:tr>
+      <w:tr>
+        <w:tc>
+          <w:tcPr>
+            <w:tcW w:w="725" w:type="dxa"/>
+            <w:vMerge/>
+          </w:tcPr>
+          <w:p>
+            <w:pPr>
+              <w:pStyle w:val="ListParagraph"/>
+              <w:ind w:left="0"/>
+              <w:jc w:val="center"/>
+              <w:rPr>
+                <w:sz w:val="20"/>
+                <w:szCs w:val="20"/>
+              </w:rPr>
+            </w:pPr>
+          </w:p>
+        </w:tc>
+        <w:tc>
+          <w:tcPr>
+            <w:tcW w:w="1890" w:type="dxa"/>
+            <w:vMerge/>
+          </w:tcPr>
+          <w:p>
+            <w:pPr>
+              <w:pStyle w:val="ListParagraph"/>
+              <w:ind w:left="0"/>
+              <w:jc w:val="center"/>
+              <w:rPr>
+                <w:sz w:val="20"/>
+                <w:szCs w:val="20"/>
+              </w:rPr>
+            </w:pPr>
+          </w:p>
+        </w:tc>
+        <w:tc>
+          <w:tcPr>
+            <w:tcW w:w="540" w:type="dxa"/>
+            <w:vAlign w:val="center"/>
+          </w:tcPr>
+          <w:p>
+            <w:pPr>
+              <w:pStyle w:val="ListParagraph"/>
+              <w:ind w:left="0"/>
+              <w:jc w:val="center"/>
+              <w:rPr>
+                <w:sz w:val="20"/>
+                <w:szCs w:val="20"/>
+              </w:rPr>
+            </w:pPr>
+            <w:r>
+              <w:rPr>
+                <w:sz w:val="20"/>
+                <w:szCs w:val="20"/>
+              </w:rPr>
+              <w:t>FZ</w:t>
+            </w:r>
+          </w:p>
+        </w:tc>
+        <w:tc>
+          <w:tcPr>
+            <w:tcW w:w="1345" w:type="dxa"/>
+          </w:tcPr>
+          <w:p>
+            <w:pPr>
+              <w:pStyle w:val="ListParagraph"/>
+              <w:ind w:left="0"/>
+              <w:jc w:val="center"/>
+              <w:rPr>
+                <w:sz w:val="20"/>
+                <w:szCs w:val="20"/>
+              </w:rPr>
+            </w:pPr>
+          </w:p>
+        </w:tc>
+        <w:tc>
+          <w:tcPr>
+            <w:tcW w:w="1170" w:type="dxa"/>
+          </w:tcPr>
+          <w:p>
+            <w:pPr>
+              <w:pStyle w:val="ListParagraph"/>
+              <w:ind w:left="0"/>
+              <w:jc w:val="center"/>
+              <w:rPr>
+                <w:sz w:val="20"/>
+                <w:szCs w:val="20"/>
+              </w:rPr>
+            </w:pPr>
+          </w:p>
+        </w:tc>
+        <w:tc>
+          <w:tcPr>
+            <w:tcW w:w="1170" w:type="dxa"/>
+          </w:tcPr>
+          <w:p>
+            <w:pPr>
+              <w:pStyle w:val="ListParagraph"/>
+              <w:ind w:left="0"/>
+              <w:jc w:val="center"/>
+              <w:rPr>
+                <w:sz w:val="20"/>
+                <w:szCs w:val="20"/>
+              </w:rPr>
+            </w:pPr>
+          </w:p>
+        </w:tc>
+        <w:tc>
+          <w:tcPr>
+            <w:tcW w:w="1260" w:type="dxa"/>
+          </w:tcPr>
+          <w:p>
+            <w:pPr>
+              <w:pStyle w:val="ListParagraph"/>
+              <w:ind w:left="0"/>
+              <w:jc w:val="center"/>
+              <w:rPr>
+                <w:sz w:val="20"/>
+                <w:szCs w:val="20"/>
+              </w:rPr>
+            </w:pPr>
+          </w:p>
+        </w:tc>
+        <w:tc>
+          <w:tcPr>
+            <w:tcW w:w="2340" w:type="dxa"/>
+            <w:vMerge/>
+          </w:tcPr>
+          <w:p>
+            <w:pPr>
+              <w:pStyle w:val="ListParagraph"/>
+              <w:ind w:left="0"/>
+              <w:jc w:val="center"/>
+              <w:rPr>
+                <w:sz w:val="20"/>
+                <w:szCs w:val="20"/>
+              </w:rPr>
+            </w:pPr>
+          </w:p>
+        </w:tc>
+      </w:tr>
+      <w:tr>
+        <w:tc>
+          <w:tcPr>
+            <w:tcW w:w="725" w:type="dxa"/>
+            <w:vMerge w:val="restart"/>
+          </w:tcPr>
+          <w:p>
+            <w:pPr>
+              <w:pStyle w:val="ListParagraph"/>
+              <w:ind w:left="0"/>
+              <w:jc w:val="center"/>
+              <w:rPr>
+                <w:sz w:val="20"/>
+                <w:szCs w:val="20"/>
+              </w:rPr>
+            </w:pPr>
+          </w:p>
+        </w:tc>
+        <w:tc>
+          <w:tcPr>
+            <w:tcW w:w="1890" w:type="dxa"/>
+            <w:vMerge w:val="restart"/>
+          </w:tcPr>
+          <w:p>
+            <w:pPr>
+              <w:pStyle w:val="ListParagraph"/>
+              <w:ind w:left="0"/>
+              <w:jc w:val="center"/>
+              <w:rPr>
+                <w:sz w:val="20"/>
+                <w:szCs w:val="20"/>
+              </w:rPr>
+            </w:pPr>
+          </w:p>
+        </w:tc>
+        <w:tc>
+          <w:tcPr>
+            <w:tcW w:w="540" w:type="dxa"/>
+            <w:vAlign w:val="center"/>
+          </w:tcPr>
+          <w:p>
+            <w:pPr>
+              <w:pStyle w:val="ListParagraph"/>
+              <w:ind w:left="0"/>
+              <w:jc w:val="center"/>
+              <w:rPr>
+                <w:sz w:val="20"/>
+                <w:szCs w:val="20"/>
+              </w:rPr>
+            </w:pPr>
+            <w:r>
+              <w:rPr>
+                <w:sz w:val="20"/>
+                <w:szCs w:val="20"/>
+              </w:rPr>
+              <w:t>FX</w:t>
+            </w:r>
+          </w:p>
+        </w:tc>
+        <w:tc>
+          <w:tcPr>
+            <w:tcW w:w="1345" w:type="dxa"/>
+          </w:tcPr>
+          <w:p>
+            <w:pPr>
+              <w:pStyle w:val="ListParagraph"/>
+              <w:ind w:left="0"/>
+              <w:jc w:val="center"/>
+              <w:rPr>
+                <w:sz w:val="20"/>
+                <w:szCs w:val="20"/>
+              </w:rPr>
+            </w:pPr>
+          </w:p>
+        </w:tc>
+        <w:tc>
+          <w:tcPr>
+            <w:tcW w:w="1170" w:type="dxa"/>
+          </w:tcPr>
+          <w:p>
+            <w:pPr>
+              <w:pStyle w:val="ListParagraph"/>
+              <w:ind w:left="0"/>
+              <w:jc w:val="center"/>
+              <w:rPr>
+                <w:sz w:val="20"/>
+                <w:szCs w:val="20"/>
+              </w:rPr>
+            </w:pPr>
+          </w:p>
+        </w:tc>
+        <w:tc>
+          <w:tcPr>
+            <w:tcW w:w="1170" w:type="dxa"/>
+          </w:tcPr>
+          <w:p>
+            <w:pPr>
+              <w:pStyle w:val="ListParagraph"/>
+              <w:ind w:left="0"/>
+              <w:jc w:val="center"/>
+              <w:rPr>
+                <w:sz w:val="20"/>
+                <w:szCs w:val="20"/>
+              </w:rPr>
+            </w:pPr>
+          </w:p>
+        </w:tc>
+        <w:tc>
+          <w:tcPr>
+            <w:tcW w:w="1260" w:type="dxa"/>
+          </w:tcPr>
+          <w:p>
+            <w:pPr>
+              <w:pStyle w:val="ListParagraph"/>
+              <w:ind w:left="0"/>
+              <w:jc w:val="center"/>
+              <w:rPr>
+                <w:sz w:val="20"/>
+                <w:szCs w:val="20"/>
+              </w:rPr>
+            </w:pPr>
+          </w:p>
+        </w:tc>
+        <w:tc>
+          <w:tcPr>
+            <w:tcW w:w="2340" w:type="dxa"/>
+            <w:vMerge w:val="restart"/>
+          </w:tcPr>
+          <w:p>
+            <w:pPr>
+              <w:pStyle w:val="ListParagraph"/>
+              <w:ind w:left="0"/>
+              <w:jc w:val="center"/>
+              <w:rPr>
+                <w:sz w:val="20"/>
+                <w:szCs w:val="20"/>
+              </w:rPr>
+            </w:pPr>
+          </w:p>
+        </w:tc>
+      </w:tr>
+      <w:tr>
+        <w:tc>
+          <w:tcPr>
+            <w:tcW w:w="725" w:type="dxa"/>
+            <w:vMerge/>
+          </w:tcPr>
+          <w:p>
+            <w:pPr>
+              <w:pStyle w:val="ListParagraph"/>
+              <w:ind w:left="0"/>
+              <w:jc w:val="center"/>
+              <w:rPr>
+                <w:sz w:val="20"/>
+                <w:szCs w:val="20"/>
+              </w:rPr>
+            </w:pPr>
+          </w:p>
+        </w:tc>
+        <w:tc>
+          <w:tcPr>
+            <w:tcW w:w="1890" w:type="dxa"/>
+            <w:vMerge/>
+          </w:tcPr>
+          <w:p>
+            <w:pPr>
+              <w:pStyle w:val="ListParagraph"/>
+              <w:ind w:left="0"/>
+              <w:jc w:val="center"/>
+              <w:rPr>
+                <w:sz w:val="20"/>
+                <w:szCs w:val="20"/>
+              </w:rPr>
+            </w:pPr>
+          </w:p>
+        </w:tc>
+        <w:tc>
+          <w:tcPr>
+            <w:tcW w:w="540" w:type="dxa"/>
+            <w:vAlign w:val="center"/>
+          </w:tcPr>
+          <w:p>
+            <w:pPr>
+              <w:pStyle w:val="ListParagraph"/>
+              <w:ind w:left="0"/>
+              <w:jc w:val="center"/>
+              <w:rPr>
+                <w:sz w:val="20"/>
+                <w:szCs w:val="20"/>
+              </w:rPr>
+            </w:pPr>
+            <w:r>
+              <w:rPr>
+                <w:sz w:val="20"/>
+                <w:szCs w:val="20"/>
+              </w:rPr>
+              <w:t>FY</w:t>
+            </w:r>
+          </w:p>
+        </w:tc>
+        <w:tc>
+          <w:tcPr>
+            <w:tcW w:w="1345" w:type="dxa"/>
+          </w:tcPr>
+          <w:p>
+            <w:pPr>
+              <w:pStyle w:val="ListParagraph"/>
+              <w:ind w:left="0"/>
+              <w:jc w:val="center"/>
+              <w:rPr>
+                <w:sz w:val="20"/>
+                <w:szCs w:val="20"/>
+              </w:rPr>
+            </w:pPr>
+          </w:p>
+        </w:tc>
+        <w:tc>
+          <w:tcPr>
+            <w:tcW w:w="1170" w:type="dxa"/>
+          </w:tcPr>
+          <w:p>
+            <w:pPr>
+              <w:pStyle w:val="ListParagraph"/>
+              <w:ind w:left="0"/>
+              <w:jc w:val="center"/>
+              <w:rPr>
+                <w:sz w:val="20"/>
+                <w:szCs w:val="20"/>
+              </w:rPr>
+            </w:pPr>
+          </w:p>
+        </w:tc>
+        <w:tc>
+          <w:tcPr>
+            <w:tcW w:w="1170" w:type="dxa"/>
+          </w:tcPr>
+          <w:p>
+            <w:pPr>
+              <w:pStyle w:val="ListParagraph"/>
+              <w:ind w:left="0"/>
+              <w:jc w:val="center"/>
+              <w:rPr>
+                <w:sz w:val="20"/>
+                <w:szCs w:val="20"/>
+              </w:rPr>
+            </w:pPr>
+          </w:p>
+        </w:tc>
+        <w:tc>
+          <w:tcPr>
+            <w:tcW w:w="1260" w:type="dxa"/>
+          </w:tcPr>
+          <w:p>
+            <w:pPr>
+              <w:pStyle w:val="ListParagraph"/>
+              <w:ind w:left="0"/>
+              <w:jc w:val="center"/>
+              <w:rPr>
+                <w:sz w:val="20"/>
+                <w:szCs w:val="20"/>
+              </w:rPr>
+            </w:pPr>
+          </w:p>
+        </w:tc>
+        <w:tc>
+          <w:tcPr>
+            <w:tcW w:w="2340" w:type="dxa"/>
+            <w:vMerge/>
+          </w:tcPr>
+          <w:p>
+            <w:pPr>
+              <w:pStyle w:val="ListParagraph"/>
+              <w:ind w:left="0"/>
+              <w:jc w:val="center"/>
+              <w:rPr>
+                <w:sz w:val="20"/>
+                <w:szCs w:val="20"/>
+              </w:rPr>
+            </w:pPr>
+          </w:p>
+        </w:tc>
+      </w:tr>
+      <w:tr>
+        <w:tc>
+          <w:tcPr>
+            <w:tcW w:w="725" w:type="dxa"/>
+            <w:vMerge/>
+          </w:tcPr>
+          <w:p>
+            <w:pPr>
+              <w:pStyle w:val="ListParagraph"/>
+              <w:ind w:left="0"/>
+              <w:jc w:val="center"/>
+              <w:rPr>
+                <w:sz w:val="20"/>
+                <w:szCs w:val="20"/>
+              </w:rPr>
+            </w:pPr>
+          </w:p>
+        </w:tc>
+        <w:tc>
+          <w:tcPr>
+            <w:tcW w:w="1890" w:type="dxa"/>
+            <w:vMerge/>
+          </w:tcPr>
+          <w:p>
+            <w:pPr>
+              <w:pStyle w:val="ListParagraph"/>
+              <w:ind w:left="0"/>
+              <w:jc w:val="center"/>
+              <w:rPr>
+                <w:sz w:val="20"/>
+                <w:szCs w:val="20"/>
+              </w:rPr>
+            </w:pPr>
+          </w:p>
+        </w:tc>
+        <w:tc>
+          <w:tcPr>
+            <w:tcW w:w="540" w:type="dxa"/>
+            <w:vAlign w:val="center"/>
+          </w:tcPr>
+          <w:p>
+            <w:pPr>
+              <w:pStyle w:val="ListParagraph"/>
+              <w:ind w:left="0"/>
+              <w:jc w:val="center"/>
+              <w:rPr>
+                <w:sz w:val="20"/>
+                <w:szCs w:val="20"/>
+              </w:rPr>
+            </w:pPr>
+            <w:r>
+              <w:rPr>
+                <w:sz w:val="20"/>
+                <w:szCs w:val="20"/>
+              </w:rPr>
+              <w:t>FZ</w:t>
+            </w:r>
+          </w:p>
+        </w:tc>
+        <w:tc>
+          <w:tcPr>
+            <w:tcW w:w="1345" w:type="dxa"/>
+          </w:tcPr>
+          <w:p>
+            <w:pPr>
+              <w:pStyle w:val="ListParagraph"/>
+              <w:ind w:left="0"/>
+              <w:jc w:val="center"/>
+              <w:rPr>
+                <w:sz w:val="20"/>
+                <w:szCs w:val="20"/>
+              </w:rPr>
+            </w:pPr>
+          </w:p>
+        </w:tc>
+        <w:tc>
+          <w:tcPr>
+            <w:tcW w:w="1170" w:type="dxa"/>
+          </w:tcPr>
+          <w:p>
+            <w:pPr>
+              <w:pStyle w:val="ListParagraph"/>
+              <w:ind w:left="0"/>
+              <w:jc w:val="center"/>
+              <w:rPr>
+                <w:sz w:val="20"/>
+                <w:szCs w:val="20"/>
+              </w:rPr>
+            </w:pPr>
+          </w:p>
+        </w:tc>
+        <w:tc>
+          <w:tcPr>
+            <w:tcW w:w="1170" w:type="dxa"/>
+          </w:tcPr>
+          <w:p>
+            <w:pPr>
+              <w:pStyle w:val="ListParagraph"/>
+              <w:ind w:left="0"/>
+              <w:jc w:val="center"/>
+              <w:rPr>
+                <w:sz w:val="20"/>
+                <w:szCs w:val="20"/>
+              </w:rPr>
+            </w:pPr>
+          </w:p>
+        </w:tc>
+        <w:tc>
+          <w:tcPr>
+            <w:tcW w:w="1260" w:type="dxa"/>
+          </w:tcPr>
+          <w:p>
+            <w:pPr>
+              <w:pStyle w:val="ListParagraph"/>
+              <w:ind w:left="0"/>
+              <w:jc w:val="center"/>
+              <w:rPr>
+                <w:sz w:val="20"/>
+                <w:szCs w:val="20"/>
+              </w:rPr>
+            </w:pPr>
+          </w:p>
+        </w:tc>
+        <w:tc>
+          <w:tcPr>
+            <w:tcW w:w="2340" w:type="dxa"/>
+            <w:vMerge/>
+          </w:tcPr>
+          <w:p>
+            <w:pPr>
+              <w:pStyle w:val="ListParagraph"/>
+              <w:ind w:left="0"/>
+              <w:jc w:val="center"/>
+              <w:rPr>
+                <w:sz w:val="20"/>
+                <w:szCs w:val="20"/>
+              </w:rPr>
+            </w:pPr>
+          </w:p>
+        </w:tc>
+      </w:tr>
+      <w:tr>
+        <w:tc>
+          <w:tcPr>
+            <w:tcW w:w="725" w:type="dxa"/>
+            <w:vMerge w:val="restart"/>
+          </w:tcPr>
+          <w:p>
+            <w:pPr>
+              <w:pStyle w:val="ListParagraph"/>
+              <w:ind w:left="0"/>
+              <w:jc w:val="center"/>
+              <w:rPr>
+                <w:sz w:val="20"/>
+                <w:szCs w:val="20"/>
+              </w:rPr>
+            </w:pPr>
+          </w:p>
+        </w:tc>
+        <w:tc>
+          <w:tcPr>
+            <w:tcW w:w="1890" w:type="dxa"/>
+            <w:vMerge w:val="restart"/>
+          </w:tcPr>
+          <w:p>
+            <w:pPr>
+              <w:pStyle w:val="ListParagraph"/>
+              <w:ind w:left="0"/>
+              <w:jc w:val="center"/>
+              <w:rPr>
+                <w:sz w:val="20"/>
+                <w:szCs w:val="20"/>
+              </w:rPr>
+            </w:pPr>
+          </w:p>
+        </w:tc>
+        <w:tc>
+          <w:tcPr>
+            <w:tcW w:w="540" w:type="dxa"/>
+            <w:vAlign w:val="center"/>
+          </w:tcPr>
+          <w:p>
+            <w:pPr>
+              <w:pStyle w:val="ListParagraph"/>
+              <w:ind w:left="0"/>
+              <w:jc w:val="center"/>
+              <w:rPr>
+                <w:sz w:val="20"/>
+                <w:szCs w:val="20"/>
+              </w:rPr>
+            </w:pPr>
+            <w:r>
+              <w:rPr>
+                <w:sz w:val="20"/>
+                <w:szCs w:val="20"/>
+              </w:rPr>
+              <w:t>FX</w:t>
+            </w:r>
+          </w:p>
+        </w:tc>
+        <w:tc>
+          <w:tcPr>
+            <w:tcW w:w="1345" w:type="dxa"/>
+          </w:tcPr>
+          <w:p>
+            <w:pPr>
+              <w:pStyle w:val="ListParagraph"/>
+              <w:ind w:left="0"/>
+              <w:jc w:val="center"/>
+              <w:rPr>
+                <w:sz w:val="20"/>
+                <w:szCs w:val="20"/>
+              </w:rPr>
+            </w:pPr>
+          </w:p>
+        </w:tc>
+        <w:tc>
+          <w:tcPr>
+            <w:tcW w:w="1170" w:type="dxa"/>
+          </w:tcPr>
+          <w:p>
+            <w:pPr>
+              <w:pStyle w:val="ListParagraph"/>
+              <w:ind w:left="0"/>
+              <w:jc w:val="center"/>
+              <w:rPr>
+                <w:sz w:val="20"/>
+                <w:szCs w:val="20"/>
+              </w:rPr>
+            </w:pPr>
+          </w:p>
+        </w:tc>
+        <w:tc>
+          <w:tcPr>
+            <w:tcW w:w="1170" w:type="dxa"/>
+          </w:tcPr>
+          <w:p>
+            <w:pPr>
+              <w:pStyle w:val="ListParagraph"/>
+              <w:ind w:left="0"/>
+              <w:jc w:val="center"/>
+              <w:rPr>
+                <w:sz w:val="20"/>
+                <w:szCs w:val="20"/>
+              </w:rPr>
+            </w:pPr>
+          </w:p>
+        </w:tc>
+        <w:tc>
+          <w:tcPr>
+            <w:tcW w:w="1260" w:type="dxa"/>
+          </w:tcPr>
+          <w:p>
+            <w:pPr>
+              <w:pStyle w:val="ListParagraph"/>
+              <w:ind w:left="0"/>
+              <w:jc w:val="center"/>
+              <w:rPr>
+                <w:sz w:val="20"/>
+                <w:szCs w:val="20"/>
+              </w:rPr>
+            </w:pPr>
+          </w:p>
+        </w:tc>
+        <w:tc>
+          <w:tcPr>
+            <w:tcW w:w="2340" w:type="dxa"/>
+            <w:vMerge w:val="restart"/>
+          </w:tcPr>
+          <w:p>
+            <w:pPr>
+              <w:pStyle w:val="ListParagraph"/>
+              <w:ind w:left="0"/>
+              <w:jc w:val="center"/>
+              <w:rPr>
+                <w:sz w:val="20"/>
+                <w:szCs w:val="20"/>
+              </w:rPr>
+            </w:pPr>
+          </w:p>
+        </w:tc>
+      </w:tr>
+      <w:tr>
+        <w:tc>
+          <w:tcPr>
+            <w:tcW w:w="725" w:type="dxa"/>
+            <w:vMerge/>
+          </w:tcPr>
+          <w:p>
+            <w:pPr>
+              <w:pStyle w:val="ListParagraph"/>
+              <w:ind w:left="0"/>
+              <w:jc w:val="center"/>
+              <w:rPr>
+                <w:sz w:val="20"/>
+                <w:szCs w:val="20"/>
+              </w:rPr>
+            </w:pPr>
+          </w:p>
+        </w:tc>
+        <w:tc>
+          <w:tcPr>
+            <w:tcW w:w="1890" w:type="dxa"/>
+            <w:vMerge/>
+          </w:tcPr>
+          <w:p>
+            <w:pPr>
+              <w:pStyle w:val="ListParagraph"/>
+              <w:ind w:left="0"/>
+              <w:jc w:val="center"/>
+              <w:rPr>
+                <w:sz w:val="20"/>
+                <w:szCs w:val="20"/>
+              </w:rPr>
+            </w:pPr>
+          </w:p>
+        </w:tc>
+        <w:tc>
+          <w:tcPr>
+            <w:tcW w:w="540" w:type="dxa"/>
+            <w:vAlign w:val="center"/>
+          </w:tcPr>
+          <w:p>
+            <w:pPr>
+              <w:pStyle w:val="ListParagraph"/>
+              <w:ind w:left="0"/>
+              <w:jc w:val="center"/>
+              <w:rPr>
+                <w:sz w:val="20"/>
+                <w:szCs w:val="20"/>
+              </w:rPr>
+            </w:pPr>
+            <w:r>
+              <w:rPr>
+                <w:sz w:val="20"/>
+                <w:szCs w:val="20"/>
+              </w:rPr>
+              <w:t>FY</w:t>
+            </w:r>
+          </w:p>
+        </w:tc>
+        <w:tc>
+          <w:tcPr>
+            <w:tcW w:w="1345" w:type="dxa"/>
+          </w:tcPr>
+          <w:p>
+            <w:pPr>
+              <w:pStyle w:val="ListParagraph"/>
+              <w:ind w:left="0"/>
+              <w:jc w:val="center"/>
+              <w:rPr>
+                <w:sz w:val="20"/>
+                <w:szCs w:val="20"/>
+              </w:rPr>
+            </w:pPr>
+          </w:p>
+        </w:tc>
+        <w:tc>
+          <w:tcPr>
+            <w:tcW w:w="1170" w:type="dxa"/>
+          </w:tcPr>
+          <w:p>
+            <w:pPr>
+              <w:pStyle w:val="ListParagraph"/>
+              <w:ind w:left="0"/>
+              <w:jc w:val="center"/>
+              <w:rPr>
+                <w:sz w:val="20"/>
+                <w:szCs w:val="20"/>
+              </w:rPr>
+            </w:pPr>
+          </w:p>
+        </w:tc>
+        <w:tc>
+          <w:tcPr>
+            <w:tcW w:w="1170" w:type="dxa"/>
+          </w:tcPr>
+          <w:p>
+            <w:pPr>
+              <w:pStyle w:val="ListParagraph"/>
+              <w:ind w:left="0"/>
+              <w:jc w:val="center"/>
+              <w:rPr>
+                <w:sz w:val="20"/>
+                <w:szCs w:val="20"/>
+              </w:rPr>
+            </w:pPr>
+          </w:p>
+        </w:tc>
+        <w:tc>
+          <w:tcPr>
+            <w:tcW w:w="1260" w:type="dxa"/>
+          </w:tcPr>
+          <w:p>
+            <w:pPr>
+              <w:pStyle w:val="ListParagraph"/>
+              <w:ind w:left="0"/>
+              <w:jc w:val="center"/>
+              <w:rPr>
+                <w:sz w:val="20"/>
+                <w:szCs w:val="20"/>
+              </w:rPr>
+            </w:pPr>
+          </w:p>
+        </w:tc>
+        <w:tc>
+          <w:tcPr>
+            <w:tcW w:w="2340" w:type="dxa"/>
+            <w:vMerge/>
+          </w:tcPr>
+          <w:p>
+            <w:pPr>
+              <w:pStyle w:val="ListParagraph"/>
+              <w:ind w:left="0"/>
+              <w:jc w:val="center"/>
+              <w:rPr>
+                <w:sz w:val="20"/>
+                <w:szCs w:val="20"/>
+              </w:rPr>
+            </w:pPr>
+          </w:p>
+        </w:tc>
+      </w:tr>
+      <w:tr>
+        <w:tc>
+          <w:tcPr>
+            <w:tcW w:w="725" w:type="dxa"/>
+            <w:vMerge/>
+          </w:tcPr>
+          <w:p>
+            <w:pPr>
+              <w:pStyle w:val="ListParagraph"/>
+              <w:ind w:left="0"/>
+              <w:jc w:val="center"/>
+              <w:rPr>
+                <w:sz w:val="20"/>
+                <w:szCs w:val="20"/>
+              </w:rPr>
+            </w:pPr>
+          </w:p>
+        </w:tc>
+        <w:tc>
+          <w:tcPr>
+            <w:tcW w:w="1890" w:type="dxa"/>
+            <w:vMerge/>
+          </w:tcPr>
+          <w:p>
+            <w:pPr>
+              <w:pStyle w:val="ListParagraph"/>
+              <w:ind w:left="0"/>
+              <w:jc w:val="center"/>
+              <w:rPr>
+                <w:sz w:val="20"/>
+                <w:szCs w:val="20"/>
+              </w:rPr>
+            </w:pPr>
+          </w:p>
+        </w:tc>
+        <w:tc>
+          <w:tcPr>
+            <w:tcW w:w="540" w:type="dxa"/>
+            <w:vAlign w:val="center"/>
+          </w:tcPr>
+          <w:p>
+            <w:pPr>
+              <w:pStyle w:val="ListParagraph"/>
+              <w:ind w:left="0"/>
+              <w:jc w:val="center"/>
+              <w:rPr>
+                <w:sz w:val="20"/>
+                <w:szCs w:val="20"/>
+              </w:rPr>
+            </w:pPr>
+            <w:r>
+              <w:rPr>
+                <w:sz w:val="20"/>
+                <w:szCs w:val="20"/>
+              </w:rPr>
+              <w:t>FZ</w:t>
+            </w:r>
+          </w:p>
+        </w:tc>
+        <w:tc>
+          <w:tcPr>
+            <w:tcW w:w="1345" w:type="dxa"/>
+          </w:tcPr>
+          <w:p>
+            <w:pPr>
+              <w:pStyle w:val="ListParagraph"/>
+              <w:ind w:left="0"/>
+              <w:jc w:val="center"/>
+              <w:rPr>
+                <w:sz w:val="20"/>
+                <w:szCs w:val="20"/>
+              </w:rPr>
+            </w:pPr>
+          </w:p>
+        </w:tc>
+        <w:tc>
+          <w:tcPr>
+            <w:tcW w:w="1170" w:type="dxa"/>
+          </w:tcPr>
+          <w:p>
+            <w:pPr>
+              <w:pStyle w:val="ListParagraph"/>
+              <w:ind w:left="0"/>
+              <w:jc w:val="center"/>
+              <w:rPr>
+                <w:sz w:val="20"/>
+                <w:szCs w:val="20"/>
+              </w:rPr>
+            </w:pPr>
+          </w:p>
+        </w:tc>
+        <w:tc>
+          <w:tcPr>
+            <w:tcW w:w="1170" w:type="dxa"/>
+          </w:tcPr>
+          <w:p>
+            <w:pPr>
+              <w:pStyle w:val="ListParagraph"/>
+              <w:ind w:left="0"/>
+              <w:jc w:val="center"/>
+              <w:rPr>
+                <w:sz w:val="20"/>
+                <w:szCs w:val="20"/>
+              </w:rPr>
+            </w:pPr>
+          </w:p>
+        </w:tc>
+        <w:tc>
+          <w:tcPr>
+            <w:tcW w:w="1260" w:type="dxa"/>
+          </w:tcPr>
+          <w:p>
+            <w:pPr>
+              <w:pStyle w:val="ListParagraph"/>
+              <w:ind w:left="0"/>
+              <w:jc w:val="center"/>
+              <w:rPr>
+                <w:sz w:val="20"/>
+                <w:szCs w:val="20"/>
+              </w:rPr>
+            </w:pPr>
+          </w:p>
+        </w:tc>
+        <w:tc>
+          <w:tcPr>
+            <w:tcW w:w="2340" w:type="dxa"/>
+            <w:vMerge/>
+          </w:tcPr>
+          <w:p>
+            <w:pPr>
+              <w:pStyle w:val="ListParagraph"/>
+              <w:ind w:left="0"/>
+              <w:jc w:val="center"/>
+              <w:rPr>
+                <w:sz w:val="20"/>
+                <w:szCs w:val="20"/>
+              </w:rPr>
+            </w:pPr>
+          </w:p>
+        </w:tc>
+      </w:tr>
     </w:tbl>
     <w:p>
       <w:pPr>
@@ -54982,7 +57943,7 @@
 </file>
 
 <file path=word/endnotes.xml><?xml version="1.0" encoding="utf-8"?>
-<w:endnotes xmlns:wpc="http://schemas.microsoft.com/office/word/2010/wordprocessingCanvas" xmlns:cx="http://schemas.microsoft.com/office/drawing/2014/chartex" xmlns:cx1="http://schemas.microsoft.com/office/drawing/2015/9/8/chartex" xmlns:cx2="http://schemas.microsoft.com/office/drawing/2015/10/21/chartex" xmlns:cx3="http://schemas.microsoft.com/office/drawing/2016/5/9/chartex" xmlns:cx4="http://schemas.microsoft.com/office/drawing/2016/5/10/chartex" xmlns:cx5="http://schemas.microsoft.com/office/drawing/2016/5/11/chartex" xmlns:cx6="http://schemas.microsoft.com/office/drawing/2016/5/12/chartex" xmlns:cx7="http://schemas.microsoft.com/office/drawing/2016/5/13/chartex" xmlns:cx8="http://schemas.microsoft.com/office/drawing/2016/5/14/chartex" xmlns:mc="http://schemas.openxmlformats.org/markup-compatibility/2006" xmlns:aink="http://schemas.microsoft.com/office/drawing/2016/ink" xmlns:am3d="http://schemas.microsoft.com/office/drawing/2017/model3d" xmlns:o="urn:schemas-microsoft-com:office:office" xmlns:oel="http://schemas.microsoft.com/office/2019/extlst" xmlns:r="http://schemas.openxmlformats.org/officeDocument/2006/relationships" xmlns:m="http://schemas.openxmlformats.org/officeDocument/2006/math" xmlns:v="urn:schemas-microsoft-com:vml" xmlns:wp14="http://schemas.microsoft.com/office/word/2010/wordprocessingDrawing" xmlns:wp="http://schemas.openxmlformats.org/drawingml/2006/wordprocessingDrawing" xmlns:w10="urn:schemas-microsoft-com:office:word" xmlns:w="http://schemas.openxmlformats.org/wordprocessingml/2006/main" xmlns:w14="http://schemas.microsoft.com/office/word/2010/wordml" xmlns:w15="http://schemas.microsoft.com/office/word/2012/wordml" xmlns:w16cex="http://schemas.microsoft.com/office/word/2018/wordml/cex" xmlns:w16cid="http://schemas.microsoft.com/office/word/2016/wordml/cid" xmlns:w16="http://schemas.microsoft.com/office/word/2018/wordml" xmlns:w16du="http://schemas.microsoft.com/office/word/2023/wordml/word16du" xmlns:w16sdtdh="http://schemas.microsoft.com/office/word/2020/wordml/sdtdatahash" xmlns:w16se="http://schemas.microsoft.com/office/word/2015/wordml/symex" xmlns:wpg="http://schemas.microsoft.com/office/word/2010/wordprocessingGroup" xmlns:wpi="http://schemas.microsoft.com/office/word/2010/wordprocessingInk" xmlns:wne="http://schemas.microsoft.com/office/word/2006/wordml" xmlns:wps="http://schemas.microsoft.com/office/word/2010/wordprocessingShape" mc:Ignorable="w14 w15 w16se w16cid w16 w16cex w16sdtdh w16du wp14">
+<w:endnotes xmlns:wpc="http://schemas.microsoft.com/office/word/2010/wordprocessingCanvas" xmlns:cx="http://schemas.microsoft.com/office/drawing/2014/chartex" xmlns:cx1="http://schemas.microsoft.com/office/drawing/2015/9/8/chartex" xmlns:cx2="http://schemas.microsoft.com/office/drawing/2015/10/21/chartex" xmlns:cx3="http://schemas.microsoft.com/office/drawing/2016/5/9/chartex" xmlns:cx4="http://schemas.microsoft.com/office/drawing/2016/5/10/chartex" xmlns:cx5="http://schemas.microsoft.com/office/drawing/2016/5/11/chartex" xmlns:cx6="http://schemas.microsoft.com/office/drawing/2016/5/12/chartex" xmlns:cx7="http://schemas.microsoft.com/office/drawing/2016/5/13/chartex" xmlns:cx8="http://schemas.microsoft.com/office/drawing/2016/5/14/chartex" xmlns:mc="http://schemas.openxmlformats.org/markup-compatibility/2006" xmlns:aink="http://schemas.microsoft.com/office/drawing/2016/ink" xmlns:am3d="http://schemas.microsoft.com/office/drawing/2017/model3d" xmlns:o="urn:schemas-microsoft-com:office:office" xmlns:oel="http://schemas.microsoft.com/office/2019/extlst" xmlns:r="http://schemas.openxmlformats.org/officeDocument/2006/relationships" xmlns:m="http://schemas.openxmlformats.org/officeDocument/2006/math" xmlns:v="urn:schemas-microsoft-com:vml" xmlns:wp14="http://schemas.microsoft.com/office/word/2010/wordprocessingDrawing" xmlns:wp="http://schemas.openxmlformats.org/drawingml/2006/wordprocessingDrawing" xmlns:w10="urn:schemas-microsoft-com:office:word" xmlns:w="http://schemas.openxmlformats.org/wordprocessingml/2006/main" xmlns:w14="http://schemas.microsoft.com/office/word/2010/wordml" xmlns:w15="http://schemas.microsoft.com/office/word/2012/wordml" xmlns:w16cex="http://schemas.microsoft.com/office/word/2018/wordml/cex" xmlns:w16cid="http://schemas.microsoft.com/office/word/2016/wordml/cid" xmlns:w16="http://schemas.microsoft.com/office/word/2018/wordml" xmlns:w16du="http://schemas.microsoft.com/office/word/2023/wordml/word16du" xmlns:w16sdtdh="http://schemas.microsoft.com/office/word/2020/wordml/sdtdatahash" xmlns:w16sdtfl="http://schemas.microsoft.com/office/word/2024/wordml/sdtformatlock" xmlns:w16se="http://schemas.microsoft.com/office/word/2015/wordml/symex" xmlns:wpg="http://schemas.microsoft.com/office/word/2010/wordprocessingGroup" xmlns:wpi="http://schemas.microsoft.com/office/word/2010/wordprocessingInk" xmlns:wne="http://schemas.microsoft.com/office/word/2006/wordml" xmlns:wps="http://schemas.microsoft.com/office/word/2010/wordprocessingShape" mc:Ignorable="w14 w15 w16se w16cid w16 w16cex w16sdtdh w16sdtfl w16du wp14">
   <w:endnote w:type="separator" w:id="-1">
     <w:p>
       <w:r>
@@ -55001,7 +57962,7 @@
 </file>
 
 <file path=word/footnotes.xml><?xml version="1.0" encoding="utf-8"?>
-<w:footnotes xmlns:wpc="http://schemas.microsoft.com/office/word/2010/wordprocessingCanvas" xmlns:cx="http://schemas.microsoft.com/office/drawing/2014/chartex" xmlns:cx1="http://schemas.microsoft.com/office/drawing/2015/9/8/chartex" xmlns:cx2="http://schemas.microsoft.com/office/drawing/2015/10/21/chartex" xmlns:cx3="http://schemas.microsoft.com/office/drawing/2016/5/9/chartex" xmlns:cx4="http://schemas.microsoft.com/office/drawing/2016/5/10/chartex" xmlns:cx5="http://schemas.microsoft.com/office/drawing/2016/5/11/chartex" xmlns:cx6="http://schemas.microsoft.com/office/drawing/2016/5/12/chartex" xmlns:cx7="http://schemas.microsoft.com/office/drawing/2016/5/13/chartex" xmlns:cx8="http://schemas.microsoft.com/office/drawing/2016/5/14/chartex" xmlns:mc="http://schemas.openxmlformats.org/markup-compatibility/2006" xmlns:aink="http://schemas.microsoft.com/office/drawing/2016/ink" xmlns:am3d="http://schemas.microsoft.com/office/drawing/2017/model3d" xmlns:o="urn:schemas-microsoft-com:office:office" xmlns:oel="http://schemas.microsoft.com/office/2019/extlst" xmlns:r="http://schemas.openxmlformats.org/officeDocument/2006/relationships" xmlns:m="http://schemas.openxmlformats.org/officeDocument/2006/math" xmlns:v="urn:schemas-microsoft-com:vml" xmlns:wp14="http://schemas.microsoft.com/office/word/2010/wordprocessingDrawing" xmlns:wp="http://schemas.openxmlformats.org/drawingml/2006/wordprocessingDrawing" xmlns:w10="urn:schemas-microsoft-com:office:word" xmlns:w="http://schemas.openxmlformats.org/wordprocessingml/2006/main" xmlns:w14="http://schemas.microsoft.com/office/word/2010/wordml" xmlns:w15="http://schemas.microsoft.com/office/word/2012/wordml" xmlns:w16cex="http://schemas.microsoft.com/office/word/2018/wordml/cex" xmlns:w16cid="http://schemas.microsoft.com/office/word/2016/wordml/cid" xmlns:w16="http://schemas.microsoft.com/office/word/2018/wordml" xmlns:w16du="http://schemas.microsoft.com/office/word/2023/wordml/word16du" xmlns:w16sdtdh="http://schemas.microsoft.com/office/word/2020/wordml/sdtdatahash" xmlns:w16se="http://schemas.microsoft.com/office/word/2015/wordml/symex" xmlns:wpg="http://schemas.microsoft.com/office/word/2010/wordprocessingGroup" xmlns:wpi="http://schemas.microsoft.com/office/word/2010/wordprocessingInk" xmlns:wne="http://schemas.microsoft.com/office/word/2006/wordml" xmlns:wps="http://schemas.microsoft.com/office/word/2010/wordprocessingShape" mc:Ignorable="w14 w15 w16se w16cid w16 w16cex w16sdtdh w16du wp14">
+<w:footnotes xmlns:wpc="http://schemas.microsoft.com/office/word/2010/wordprocessingCanvas" xmlns:cx="http://schemas.microsoft.com/office/drawing/2014/chartex" xmlns:cx1="http://schemas.microsoft.com/office/drawing/2015/9/8/chartex" xmlns:cx2="http://schemas.microsoft.com/office/drawing/2015/10/21/chartex" xmlns:cx3="http://schemas.microsoft.com/office/drawing/2016/5/9/chartex" xmlns:cx4="http://schemas.microsoft.com/office/drawing/2016/5/10/chartex" xmlns:cx5="http://schemas.microsoft.com/office/drawing/2016/5/11/chartex" xmlns:cx6="http://schemas.microsoft.com/office/drawing/2016/5/12/chartex" xmlns:cx7="http://schemas.microsoft.com/office/drawing/2016/5/13/chartex" xmlns:cx8="http://schemas.microsoft.com/office/drawing/2016/5/14/chartex" xmlns:mc="http://schemas.openxmlformats.org/markup-compatibility/2006" xmlns:aink="http://schemas.microsoft.com/office/drawing/2016/ink" xmlns:am3d="http://schemas.microsoft.com/office/drawing/2017/model3d" xmlns:o="urn:schemas-microsoft-com:office:office" xmlns:oel="http://schemas.microsoft.com/office/2019/extlst" xmlns:r="http://schemas.openxmlformats.org/officeDocument/2006/relationships" xmlns:m="http://schemas.openxmlformats.org/officeDocument/2006/math" xmlns:v="urn:schemas-microsoft-com:vml" xmlns:wp14="http://schemas.microsoft.com/office/word/2010/wordprocessingDrawing" xmlns:wp="http://schemas.openxmlformats.org/drawingml/2006/wordprocessingDrawing" xmlns:w10="urn:schemas-microsoft-com:office:word" xmlns:w="http://schemas.openxmlformats.org/wordprocessingml/2006/main" xmlns:w14="http://schemas.microsoft.com/office/word/2010/wordml" xmlns:w15="http://schemas.microsoft.com/office/word/2012/wordml" xmlns:w16cex="http://schemas.microsoft.com/office/word/2018/wordml/cex" xmlns:w16cid="http://schemas.microsoft.com/office/word/2016/wordml/cid" xmlns:w16="http://schemas.microsoft.com/office/word/2018/wordml" xmlns:w16du="http://schemas.microsoft.com/office/word/2023/wordml/word16du" xmlns:w16sdtdh="http://schemas.microsoft.com/office/word/2020/wordml/sdtdatahash" xmlns:w16sdtfl="http://schemas.microsoft.com/office/word/2024/wordml/sdtformatlock" xmlns:w16se="http://schemas.microsoft.com/office/word/2015/wordml/symex" xmlns:wpg="http://schemas.microsoft.com/office/word/2010/wordprocessingGroup" xmlns:wpi="http://schemas.microsoft.com/office/word/2010/wordprocessingInk" xmlns:wne="http://schemas.microsoft.com/office/word/2006/wordml" xmlns:wps="http://schemas.microsoft.com/office/word/2010/wordprocessingShape" mc:Ignorable="w14 w15 w16se w16cid w16 w16cex w16sdtdh w16sdtfl w16du wp14">
   <w:footnote w:type="separator" w:id="-1">
     <w:p>
       <w:r>
@@ -55020,7 +57981,7 @@
 </file>
 
 <file path=word/header1.xml><?xml version="1.0" encoding="utf-8"?>
-<w:hdr xmlns:wpc="http://schemas.microsoft.com/office/word/2010/wordprocessingCanvas" xmlns:cx="http://schemas.microsoft.com/office/drawing/2014/chartex" xmlns:cx1="http://schemas.microsoft.com/office/drawing/2015/9/8/chartex" xmlns:cx2="http://schemas.microsoft.com/office/drawing/2015/10/21/chartex" xmlns:cx3="http://schemas.microsoft.com/office/drawing/2016/5/9/chartex" xmlns:cx4="http://schemas.microsoft.com/office/drawing/2016/5/10/chartex" xmlns:cx5="http://schemas.microsoft.com/office/drawing/2016/5/11/chartex" xmlns:cx6="http://schemas.microsoft.com/office/drawing/2016/5/12/chartex" xmlns:cx7="http://schemas.microsoft.com/office/drawing/2016/5/13/chartex" xmlns:cx8="http://schemas.microsoft.com/office/drawing/2016/5/14/chartex" xmlns:mc="http://schemas.openxmlformats.org/markup-compatibility/2006" xmlns:aink="http://schemas.microsoft.com/office/drawing/2016/ink" xmlns:am3d="http://schemas.microsoft.com/office/drawing/2017/model3d" xmlns:o="urn:schemas-microsoft-com:office:office" xmlns:oel="http://schemas.microsoft.com/office/2019/extlst" xmlns:r="http://schemas.openxmlformats.org/officeDocument/2006/relationships" xmlns:m="http://schemas.openxmlformats.org/officeDocument/2006/math" xmlns:v="urn:schemas-microsoft-com:vml" xmlns:wp14="http://schemas.microsoft.com/office/word/2010/wordprocessingDrawing" xmlns:wp="http://schemas.openxmlformats.org/drawingml/2006/wordprocessingDrawing" xmlns:w10="urn:schemas-microsoft-com:office:word" xmlns:w="http://schemas.openxmlformats.org/wordprocessingml/2006/main" xmlns:w14="http://schemas.microsoft.com/office/word/2010/wordml" xmlns:w15="http://schemas.microsoft.com/office/word/2012/wordml" xmlns:w16cex="http://schemas.microsoft.com/office/word/2018/wordml/cex" xmlns:w16cid="http://schemas.microsoft.com/office/word/2016/wordml/cid" xmlns:w16="http://schemas.microsoft.com/office/word/2018/wordml" xmlns:w16du="http://schemas.microsoft.com/office/word/2023/wordml/word16du" xmlns:w16sdtdh="http://schemas.microsoft.com/office/word/2020/wordml/sdtdatahash" xmlns:w16se="http://schemas.microsoft.com/office/word/2015/wordml/symex" xmlns:wpg="http://schemas.microsoft.com/office/word/2010/wordprocessingGroup" xmlns:wpi="http://schemas.microsoft.com/office/word/2010/wordprocessingInk" xmlns:wne="http://schemas.microsoft.com/office/word/2006/wordml" xmlns:wps="http://schemas.microsoft.com/office/word/2010/wordprocessingShape" mc:Ignorable="w14 w15 w16se w16cid w16 w16cex w16sdtdh w16du wp14">
+<w:hdr xmlns:wpc="http://schemas.microsoft.com/office/word/2010/wordprocessingCanvas" xmlns:cx="http://schemas.microsoft.com/office/drawing/2014/chartex" xmlns:cx1="http://schemas.microsoft.com/office/drawing/2015/9/8/chartex" xmlns:cx2="http://schemas.microsoft.com/office/drawing/2015/10/21/chartex" xmlns:cx3="http://schemas.microsoft.com/office/drawing/2016/5/9/chartex" xmlns:cx4="http://schemas.microsoft.com/office/drawing/2016/5/10/chartex" xmlns:cx5="http://schemas.microsoft.com/office/drawing/2016/5/11/chartex" xmlns:cx6="http://schemas.microsoft.com/office/drawing/2016/5/12/chartex" xmlns:cx7="http://schemas.microsoft.com/office/drawing/2016/5/13/chartex" xmlns:cx8="http://schemas.microsoft.com/office/drawing/2016/5/14/chartex" xmlns:mc="http://schemas.openxmlformats.org/markup-compatibility/2006" xmlns:aink="http://schemas.microsoft.com/office/drawing/2016/ink" xmlns:am3d="http://schemas.microsoft.com/office/drawing/2017/model3d" xmlns:o="urn:schemas-microsoft-com:office:office" xmlns:oel="http://schemas.microsoft.com/office/2019/extlst" xmlns:r="http://schemas.openxmlformats.org/officeDocument/2006/relationships" xmlns:m="http://schemas.openxmlformats.org/officeDocument/2006/math" xmlns:v="urn:schemas-microsoft-com:vml" xmlns:wp14="http://schemas.microsoft.com/office/word/2010/wordprocessingDrawing" xmlns:wp="http://schemas.openxmlformats.org/drawingml/2006/wordprocessingDrawing" xmlns:w10="urn:schemas-microsoft-com:office:word" xmlns:w="http://schemas.openxmlformats.org/wordprocessingml/2006/main" xmlns:w14="http://schemas.microsoft.com/office/word/2010/wordml" xmlns:w15="http://schemas.microsoft.com/office/word/2012/wordml" xmlns:w16cex="http://schemas.microsoft.com/office/word/2018/wordml/cex" xmlns:w16cid="http://schemas.microsoft.com/office/word/2016/wordml/cid" xmlns:w16="http://schemas.microsoft.com/office/word/2018/wordml" xmlns:w16du="http://schemas.microsoft.com/office/word/2023/wordml/word16du" xmlns:w16sdtdh="http://schemas.microsoft.com/office/word/2020/wordml/sdtdatahash" xmlns:w16sdtfl="http://schemas.microsoft.com/office/word/2024/wordml/sdtformatlock" xmlns:w16se="http://schemas.microsoft.com/office/word/2015/wordml/symex" xmlns:wpg="http://schemas.microsoft.com/office/word/2010/wordprocessingGroup" xmlns:wpi="http://schemas.microsoft.com/office/word/2010/wordprocessingInk" xmlns:wne="http://schemas.microsoft.com/office/word/2006/wordml" xmlns:wps="http://schemas.microsoft.com/office/word/2010/wordprocessingShape" mc:Ignorable="w14 w15 w16se w16cid w16 w16cex w16sdtdh w16sdtfl w16du wp14">
   <w:tbl>
     <w:tblPr>
       <w:tblW w:w="10975" w:type="dxa"/>
@@ -55438,7 +58399,7 @@
 </file>
 
 <file path=word/numbering.xml><?xml version="1.0" encoding="utf-8"?>
-<w:numbering xmlns:wpc="http://schemas.microsoft.com/office/word/2010/wordprocessingCanvas" xmlns:cx="http://schemas.microsoft.com/office/drawing/2014/chartex" xmlns:cx1="http://schemas.microsoft.com/office/drawing/2015/9/8/chartex" xmlns:cx2="http://schemas.microsoft.com/office/drawing/2015/10/21/chartex" xmlns:cx3="http://schemas.microsoft.com/office/drawing/2016/5/9/chartex" xmlns:cx4="http://schemas.microsoft.com/office/drawing/2016/5/10/chartex" xmlns:cx5="http://schemas.microsoft.com/office/drawing/2016/5/11/chartex" xmlns:cx6="http://schemas.microsoft.com/office/drawing/2016/5/12/chartex" xmlns:cx7="http://schemas.microsoft.com/office/drawing/2016/5/13/chartex" xmlns:cx8="http://schemas.microsoft.com/office/drawing/2016/5/14/chartex" xmlns:mc="http://schemas.openxmlformats.org/markup-compatibility/2006" xmlns:aink="http://schemas.microsoft.com/office/drawing/2016/ink" xmlns:am3d="http://schemas.microsoft.com/office/drawing/2017/model3d" xmlns:o="urn:schemas-microsoft-com:office:office" xmlns:oel="http://schemas.microsoft.com/office/2019/extlst" xmlns:r="http://schemas.openxmlformats.org/officeDocument/2006/relationships" xmlns:m="http://schemas.openxmlformats.org/officeDocument/2006/math" xmlns:v="urn:schemas-microsoft-com:vml" xmlns:wp14="http://schemas.microsoft.com/office/word/2010/wordprocessingDrawing" xmlns:wp="http://schemas.openxmlformats.org/drawingml/2006/wordprocessingDrawing" xmlns:w10="urn:schemas-microsoft-com:office:word" xmlns:w="http://schemas.openxmlformats.org/wordprocessingml/2006/main" xmlns:w14="http://schemas.microsoft.com/office/word/2010/wordml" xmlns:w15="http://schemas.microsoft.com/office/word/2012/wordml" xmlns:w16cex="http://schemas.microsoft.com/office/word/2018/wordml/cex" xmlns:w16cid="http://schemas.microsoft.com/office/word/2016/wordml/cid" xmlns:w16="http://schemas.microsoft.com/office/word/2018/wordml" xmlns:w16du="http://schemas.microsoft.com/office/word/2023/wordml/word16du" xmlns:w16sdtdh="http://schemas.microsoft.com/office/word/2020/wordml/sdtdatahash" xmlns:w16se="http://schemas.microsoft.com/office/word/2015/wordml/symex" xmlns:wpg="http://schemas.microsoft.com/office/word/2010/wordprocessingGroup" xmlns:wpi="http://schemas.microsoft.com/office/word/2010/wordprocessingInk" xmlns:wne="http://schemas.microsoft.com/office/word/2006/wordml" xmlns:wps="http://schemas.microsoft.com/office/word/2010/wordprocessingShape" mc:Ignorable="w14 w15 w16se w16cid w16 w16cex w16sdtdh w16du wp14">
+<w:numbering xmlns:wpc="http://schemas.microsoft.com/office/word/2010/wordprocessingCanvas" xmlns:cx="http://schemas.microsoft.com/office/drawing/2014/chartex" xmlns:cx1="http://schemas.microsoft.com/office/drawing/2015/9/8/chartex" xmlns:cx2="http://schemas.microsoft.com/office/drawing/2015/10/21/chartex" xmlns:cx3="http://schemas.microsoft.com/office/drawing/2016/5/9/chartex" xmlns:cx4="http://schemas.microsoft.com/office/drawing/2016/5/10/chartex" xmlns:cx5="http://schemas.microsoft.com/office/drawing/2016/5/11/chartex" xmlns:cx6="http://schemas.microsoft.com/office/drawing/2016/5/12/chartex" xmlns:cx7="http://schemas.microsoft.com/office/drawing/2016/5/13/chartex" xmlns:cx8="http://schemas.microsoft.com/office/drawing/2016/5/14/chartex" xmlns:mc="http://schemas.openxmlformats.org/markup-compatibility/2006" xmlns:aink="http://schemas.microsoft.com/office/drawing/2016/ink" xmlns:am3d="http://schemas.microsoft.com/office/drawing/2017/model3d" xmlns:o="urn:schemas-microsoft-com:office:office" xmlns:oel="http://schemas.microsoft.com/office/2019/extlst" xmlns:r="http://schemas.openxmlformats.org/officeDocument/2006/relationships" xmlns:m="http://schemas.openxmlformats.org/officeDocument/2006/math" xmlns:v="urn:schemas-microsoft-com:vml" xmlns:wp14="http://schemas.microsoft.com/office/word/2010/wordprocessingDrawing" xmlns:wp="http://schemas.openxmlformats.org/drawingml/2006/wordprocessingDrawing" xmlns:w10="urn:schemas-microsoft-com:office:word" xmlns:w="http://schemas.openxmlformats.org/wordprocessingml/2006/main" xmlns:w14="http://schemas.microsoft.com/office/word/2010/wordml" xmlns:w15="http://schemas.microsoft.com/office/word/2012/wordml" xmlns:w16cex="http://schemas.microsoft.com/office/word/2018/wordml/cex" xmlns:w16cid="http://schemas.microsoft.com/office/word/2016/wordml/cid" xmlns:w16="http://schemas.microsoft.com/office/word/2018/wordml" xmlns:w16du="http://schemas.microsoft.com/office/word/2023/wordml/word16du" xmlns:w16sdtdh="http://schemas.microsoft.com/office/word/2020/wordml/sdtdatahash" xmlns:w16sdtfl="http://schemas.microsoft.com/office/word/2024/wordml/sdtformatlock" xmlns:w16se="http://schemas.microsoft.com/office/word/2015/wordml/symex" xmlns:wpg="http://schemas.microsoft.com/office/word/2010/wordprocessingGroup" xmlns:wpi="http://schemas.microsoft.com/office/word/2010/wordprocessingInk" xmlns:wne="http://schemas.microsoft.com/office/word/2006/wordml" xmlns:wps="http://schemas.microsoft.com/office/word/2010/wordprocessingShape" mc:Ignorable="w14 w15 w16se w16cid w16 w16cex w16sdtdh w16sdtfl w16du wp14">
   <w:abstractNum w:abstractNumId="0" w15:restartNumberingAfterBreak="0">
     <w:nsid w:val="02D72F19"/>
     <w:multiLevelType w:val="multilevel"/>
@@ -60511,7 +63472,7 @@
 </file>
 
 <file path=word/styles.xml><?xml version="1.0" encoding="utf-8"?>
-<w:styles xmlns:mc="http://schemas.openxmlformats.org/markup-compatibility/2006" xmlns:r="http://schemas.openxmlformats.org/officeDocument/2006/relationships" xmlns:w="http://schemas.openxmlformats.org/wordprocessingml/2006/main" xmlns:w14="http://schemas.microsoft.com/office/word/2010/wordml" xmlns:w15="http://schemas.microsoft.com/office/word/2012/wordml" xmlns:w16cex="http://schemas.microsoft.com/office/word/2018/wordml/cex" xmlns:w16cid="http://schemas.microsoft.com/office/word/2016/wordml/cid" xmlns:w16="http://schemas.microsoft.com/office/word/2018/wordml" xmlns:w16du="http://schemas.microsoft.com/office/word/2023/wordml/word16du" xmlns:w16sdtdh="http://schemas.microsoft.com/office/word/2020/wordml/sdtdatahash" xmlns:w16se="http://schemas.microsoft.com/office/word/2015/wordml/symex" mc:Ignorable="w14 w15 w16se w16cid w16 w16cex w16sdtdh w16du">
+<w:styles xmlns:mc="http://schemas.openxmlformats.org/markup-compatibility/2006" xmlns:r="http://schemas.openxmlformats.org/officeDocument/2006/relationships" xmlns:w="http://schemas.openxmlformats.org/wordprocessingml/2006/main" xmlns:w14="http://schemas.microsoft.com/office/word/2010/wordml" xmlns:w15="http://schemas.microsoft.com/office/word/2012/wordml" xmlns:w16cex="http://schemas.microsoft.com/office/word/2018/wordml/cex" xmlns:w16cid="http://schemas.microsoft.com/office/word/2016/wordml/cid" xmlns:w16="http://schemas.microsoft.com/office/word/2018/wordml" xmlns:w16du="http://schemas.microsoft.com/office/word/2023/wordml/word16du" xmlns:w16sdtdh="http://schemas.microsoft.com/office/word/2020/wordml/sdtdatahash" xmlns:w16sdtfl="http://schemas.microsoft.com/office/word/2024/wordml/sdtformatlock" xmlns:w16se="http://schemas.microsoft.com/office/word/2015/wordml/symex" mc:Ignorable="w14 w15 w16se w16cid w16 w16cex w16sdtdh w16sdtfl w16du">
   <w:docDefaults>
     <w:rPrDefault>
       <w:rPr>
@@ -61558,15 +64519,6 @@
 </file>
 
 <file path=customXml/item1.xml><?xml version="1.0" encoding="utf-8"?>
-<?mso-contentType ?>
-<FormTemplates xmlns="http://schemas.microsoft.com/sharepoint/v3/contenttype/forms">
-  <Display>DocumentLibraryForm</Display>
-  <Edit>DocumentLibraryForm</Edit>
-  <New>DocumentLibraryForm</New>
-</FormTemplates>
-</file>
-
-<file path=customXml/item2.xml><?xml version="1.0" encoding="utf-8"?>
 <ct:contentTypeSchema xmlns:ct="http://schemas.microsoft.com/office/2006/metadata/contentType" xmlns:ma="http://schemas.microsoft.com/office/2006/metadata/properties/metaAttributes" ct:_="" ma:_="" ma:contentTypeName="Document" ma:contentTypeID="0x0101001922A43F96EA244881FB1857CFBC3021" ma:contentTypeVersion="28" ma:contentTypeDescription="Create a new document." ma:contentTypeScope="" ma:versionID="c6f04d1263c3851e215628f9e1a7d428">
   <xsd:schema xmlns:xsd="http://www.w3.org/2001/XMLSchema" xmlns:xs="http://www.w3.org/2001/XMLSchema" xmlns:p="http://schemas.microsoft.com/office/2006/metadata/properties" xmlns:ns2="5755eb3a-20b3-430a-b3c0-e009d55b9e09" xmlns:ns3="http://schemas.microsoft.com/sharepoint/v4" xmlns:ns4="6460e1e7-9b35-4b3d-872a-4bdb50318c25" targetNamespace="http://schemas.microsoft.com/office/2006/metadata/properties" ma:root="true" ma:fieldsID="7a28ac1bed98f35b8ae3b3d14b0f93ee" ns2:_="" ns3:_="" ns4:_="">
     <xsd:import namespace="5755eb3a-20b3-430a-b3c0-e009d55b9e09"/>
@@ -61995,11 +64947,16 @@
 </ct:contentTypeSchema>
 </file>
 
-<file path=customXml/item3.xml><?xml version="1.0" encoding="utf-8"?>
-<b:Sources xmlns:b="http://schemas.openxmlformats.org/officeDocument/2006/bibliography" xmlns="http://schemas.openxmlformats.org/officeDocument/2006/bibliography" SelectedStyle="\APA.XSL" StyleName="APA"/>
+<file path=customXml/item2.xml><?xml version="1.0" encoding="utf-8"?>
+<?mso-contentType ?>
+<FormTemplates xmlns="http://schemas.microsoft.com/sharepoint/v3/contenttype/forms">
+  <Display>DocumentLibraryForm</Display>
+  <Edit>DocumentLibraryForm</Edit>
+  <New>DocumentLibraryForm</New>
+</FormTemplates>
 </file>
 
-<file path=customXml/item4.xml><?xml version="1.0" encoding="utf-8"?>
+<file path=customXml/item3.xml><?xml version="1.0" encoding="utf-8"?>
 <p:properties xmlns:p="http://schemas.microsoft.com/office/2006/metadata/properties" xmlns:xsi="http://www.w3.org/2001/XMLSchema-instance" xmlns:pc="http://schemas.microsoft.com/office/infopath/2007/PartnerControls">
   <documentManagement>
     <IconOverlay xmlns="http://schemas.microsoft.com/sharepoint/v4" xsi:nil="true"/>
@@ -62045,15 +65002,11 @@
 </p:properties>
 </file>
 
-<file path=customXml/itemProps1.xml><?xml version="1.0" encoding="utf-8"?>
-<ds:datastoreItem xmlns:ds="http://schemas.openxmlformats.org/officeDocument/2006/customXml" ds:itemID="{54CEAE25-4477-4F3B-A872-3D87A3FEE61F}">
-  <ds:schemaRefs>
-    <ds:schemaRef ds:uri="http://schemas.microsoft.com/sharepoint/v3/contenttype/forms"/>
-  </ds:schemaRefs>
-</ds:datastoreItem>
+<file path=customXml/item4.xml><?xml version="1.0" encoding="utf-8"?>
+<b:Sources xmlns:b="http://schemas.openxmlformats.org/officeDocument/2006/bibliography" xmlns="http://schemas.openxmlformats.org/officeDocument/2006/bibliography" SelectedStyle="\APA.XSL" StyleName="APA"/>
 </file>
 
-<file path=customXml/itemProps2.xml><?xml version="1.0" encoding="utf-8"?>
+<file path=customXml/itemProps1.xml><?xml version="1.0" encoding="utf-8"?>
 <ds:datastoreItem xmlns:ds="http://schemas.openxmlformats.org/officeDocument/2006/customXml" ds:itemID="{701C13F2-40F7-49B3-8D7D-7588B3503F5E}">
   <ds:schemaRefs>
     <ds:schemaRef ds:uri="http://schemas.microsoft.com/office/2006/metadata/contentType"/>
@@ -62073,15 +65026,15 @@
 </ds:datastoreItem>
 </file>
 
-<file path=customXml/itemProps3.xml><?xml version="1.0" encoding="utf-8"?>
-<ds:datastoreItem xmlns:ds="http://schemas.openxmlformats.org/officeDocument/2006/customXml" ds:itemID="{A36E4256-C3EE-46F3-A51A-5427160AFCB0}">
+<file path=customXml/itemProps2.xml><?xml version="1.0" encoding="utf-8"?>
+<ds:datastoreItem xmlns:ds="http://schemas.openxmlformats.org/officeDocument/2006/customXml" ds:itemID="{54CEAE25-4477-4F3B-A872-3D87A3FEE61F}">
   <ds:schemaRefs>
-    <ds:schemaRef ds:uri="http://schemas.openxmlformats.org/officeDocument/2006/bibliography"/>
+    <ds:schemaRef ds:uri="http://schemas.microsoft.com/sharepoint/v3/contenttype/forms"/>
   </ds:schemaRefs>
 </ds:datastoreItem>
 </file>
 
-<file path=customXml/itemProps4.xml><?xml version="1.0" encoding="utf-8"?>
+<file path=customXml/itemProps3.xml><?xml version="1.0" encoding="utf-8"?>
 <ds:datastoreItem xmlns:ds="http://schemas.openxmlformats.org/officeDocument/2006/customXml" ds:itemID="{464D705D-E248-4367-A389-0C317FD79028}">
   <ds:schemaRefs>
     <ds:schemaRef ds:uri="http://schemas.microsoft.com/office/2006/metadata/properties"/>
@@ -62091,4 +65044,12 @@
     <ds:schemaRef ds:uri="6460e1e7-9b35-4b3d-872a-4bdb50318c25"/>
   </ds:schemaRefs>
 </ds:datastoreItem>
+</file>
+
+<file path=customXml/itemProps4.xml><?xml version="1.0" encoding="utf-8"?>
+<ds:datastoreItem xmlns:ds="http://schemas.openxmlformats.org/officeDocument/2006/customXml" ds:itemID="{A36E4256-C3EE-46F3-A51A-5427160AFCB0}">
+  <ds:schemaRefs>
+    <ds:schemaRef ds:uri="http://schemas.openxmlformats.org/officeDocument/2006/bibliography"/>
+  </ds:schemaRefs>
+</ds:datastoreItem>
 </file>
</xml_diff>